<commit_message>
All dishes functions ready
</commit_message>
<xml_diff>
--- a/Apartado económico/ProyectoEmpresarial_AlejandroMM.docx
+++ b/Apartado económico/ProyectoEmpresarial_AlejandroMM.docx
@@ -709,7 +709,47 @@
                                         <w:sz w:val="20"/>
                                         <w:szCs w:val="20"/>
                                       </w:rPr>
-                                      <w:t xml:space="preserve"> curso 22/23 en el centro IES Pere Maria Orts I Bosch</w:t>
+                                      <w:t xml:space="preserve"> curso 22/23 en el centro IES Pere </w:t>
+                                    </w:r>
+                                    <w:proofErr w:type="spellStart"/>
+                                    <w:r>
+                                      <w:rPr>
+                                        <w:rFonts w:ascii="Arial" w:hAnsi="Arial" w:cs="Arial"/>
+                                        <w:color w:val="595959" w:themeColor="text1" w:themeTint="A6"/>
+                                        <w:sz w:val="20"/>
+                                        <w:szCs w:val="20"/>
+                                      </w:rPr>
+                                      <w:t>Maria</w:t>
+                                    </w:r>
+                                    <w:proofErr w:type="spellEnd"/>
+                                    <w:r>
+                                      <w:rPr>
+                                        <w:rFonts w:ascii="Arial" w:hAnsi="Arial" w:cs="Arial"/>
+                                        <w:color w:val="595959" w:themeColor="text1" w:themeTint="A6"/>
+                                        <w:sz w:val="20"/>
+                                        <w:szCs w:val="20"/>
+                                      </w:rPr>
+                                      <w:t xml:space="preserve"> </w:t>
+                                    </w:r>
+                                    <w:proofErr w:type="spellStart"/>
+                                    <w:r>
+                                      <w:rPr>
+                                        <w:rFonts w:ascii="Arial" w:hAnsi="Arial" w:cs="Arial"/>
+                                        <w:color w:val="595959" w:themeColor="text1" w:themeTint="A6"/>
+                                        <w:sz w:val="20"/>
+                                        <w:szCs w:val="20"/>
+                                      </w:rPr>
+                                      <w:t>Orts</w:t>
+                                    </w:r>
+                                    <w:proofErr w:type="spellEnd"/>
+                                    <w:r>
+                                      <w:rPr>
+                                        <w:rFonts w:ascii="Arial" w:hAnsi="Arial" w:cs="Arial"/>
+                                        <w:color w:val="595959" w:themeColor="text1" w:themeTint="A6"/>
+                                        <w:sz w:val="20"/>
+                                        <w:szCs w:val="20"/>
+                                      </w:rPr>
+                                      <w:t xml:space="preserve"> I Bosch</w:t>
                                     </w:r>
                                   </w:p>
                                 </w:sdtContent>
@@ -3708,6 +3748,7 @@
         </w:rPr>
         <w:t xml:space="preserve">Actualmente, estoy centrado en el estudio y la implementación de lenguajes de programación como </w:t>
       </w:r>
+      <w:proofErr w:type="spellStart"/>
       <w:r>
         <w:rPr>
           <w:rFonts w:ascii="Arial" w:hAnsi="Arial" w:cs="Arial"/>
@@ -3718,6 +3759,7 @@
         </w:rPr>
         <w:t>Flutter</w:t>
       </w:r>
+      <w:proofErr w:type="spellEnd"/>
       <w:r>
         <w:rPr>
           <w:rFonts w:ascii="Arial" w:hAnsi="Arial" w:cs="Arial"/>
@@ -3726,6 +3768,7 @@
         </w:rPr>
         <w:t xml:space="preserve">, lenguaje multiplataforma que nos permite, con el mismo código, exportar a otros sistemas operativos sin problema, y </w:t>
       </w:r>
+      <w:proofErr w:type="spellStart"/>
       <w:r>
         <w:rPr>
           <w:rFonts w:ascii="Arial" w:hAnsi="Arial" w:cs="Arial"/>
@@ -3736,6 +3779,7 @@
         </w:rPr>
         <w:t>Kotlin</w:t>
       </w:r>
+      <w:proofErr w:type="spellEnd"/>
       <w:r>
         <w:rPr>
           <w:rFonts w:ascii="Arial" w:hAnsi="Arial" w:cs="Arial"/>
@@ -3752,6 +3796,7 @@
         </w:rPr>
         <w:t xml:space="preserve">con </w:t>
       </w:r>
+      <w:proofErr w:type="spellStart"/>
       <w:r>
         <w:rPr>
           <w:rFonts w:ascii="Arial" w:hAnsi="Arial" w:cs="Arial"/>
@@ -3760,40 +3805,9 @@
           <w:sz w:val="24"/>
           <w:szCs w:val="24"/>
         </w:rPr>
-        <w:t>Jetpack Compose</w:t>
-      </w:r>
-      <w:r>
-        <w:rPr>
-          <w:rFonts w:ascii="Arial" w:hAnsi="Arial" w:cs="Arial"/>
-          <w:sz w:val="24"/>
-          <w:szCs w:val="24"/>
-        </w:rPr>
-        <w:t xml:space="preserve">, el </w:t>
-      </w:r>
-      <w:r>
-        <w:rPr>
-          <w:rFonts w:ascii="Arial" w:hAnsi="Arial" w:cs="Arial"/>
-          <w:sz w:val="24"/>
-          <w:szCs w:val="24"/>
-        </w:rPr>
-        <w:t>cual</w:t>
-      </w:r>
-      <w:r>
-        <w:rPr>
-          <w:rFonts w:ascii="Arial" w:hAnsi="Arial" w:cs="Arial"/>
-          <w:sz w:val="24"/>
-          <w:szCs w:val="24"/>
-        </w:rPr>
-        <w:t xml:space="preserve"> nos</w:t>
-      </w:r>
-      <w:r>
-        <w:rPr>
-          <w:rFonts w:ascii="Arial" w:hAnsi="Arial" w:cs="Arial"/>
-          <w:sz w:val="24"/>
-          <w:szCs w:val="24"/>
-        </w:rPr>
-        <w:t xml:space="preserve"> permite desarrollar aplicaciones en móvil y, con </w:t>
-      </w:r>
+        <w:t>Jetpack</w:t>
+      </w:r>
+      <w:proofErr w:type="spellEnd"/>
       <w:r>
         <w:rPr>
           <w:rFonts w:ascii="Arial" w:hAnsi="Arial" w:cs="Arial"/>
@@ -3802,16 +3816,9 @@
           <w:sz w:val="24"/>
           <w:szCs w:val="24"/>
         </w:rPr>
-        <w:t>Desktop Compose</w:t>
-      </w:r>
-      <w:r>
-        <w:rPr>
-          <w:rFonts w:ascii="Arial" w:hAnsi="Arial" w:cs="Arial"/>
-          <w:sz w:val="24"/>
-          <w:szCs w:val="24"/>
-        </w:rPr>
-        <w:t xml:space="preserve">, en escritorio. Añadir que ambos lenguajes son desarrollados por </w:t>
-      </w:r>
+        <w:t xml:space="preserve"> </w:t>
+      </w:r>
+      <w:proofErr w:type="spellStart"/>
       <w:r>
         <w:rPr>
           <w:rFonts w:ascii="Arial" w:hAnsi="Arial" w:cs="Arial"/>
@@ -3820,6 +3827,79 @@
           <w:sz w:val="24"/>
           <w:szCs w:val="24"/>
         </w:rPr>
+        <w:t>Compose</w:t>
+      </w:r>
+      <w:proofErr w:type="spellEnd"/>
+      <w:r>
+        <w:rPr>
+          <w:rFonts w:ascii="Arial" w:hAnsi="Arial" w:cs="Arial"/>
+          <w:sz w:val="24"/>
+          <w:szCs w:val="24"/>
+        </w:rPr>
+        <w:t xml:space="preserve">, el </w:t>
+      </w:r>
+      <w:r>
+        <w:rPr>
+          <w:rFonts w:ascii="Arial" w:hAnsi="Arial" w:cs="Arial"/>
+          <w:sz w:val="24"/>
+          <w:szCs w:val="24"/>
+        </w:rPr>
+        <w:t>cual</w:t>
+      </w:r>
+      <w:r>
+        <w:rPr>
+          <w:rFonts w:ascii="Arial" w:hAnsi="Arial" w:cs="Arial"/>
+          <w:sz w:val="24"/>
+          <w:szCs w:val="24"/>
+        </w:rPr>
+        <w:t xml:space="preserve"> nos</w:t>
+      </w:r>
+      <w:r>
+        <w:rPr>
+          <w:rFonts w:ascii="Arial" w:hAnsi="Arial" w:cs="Arial"/>
+          <w:sz w:val="24"/>
+          <w:szCs w:val="24"/>
+        </w:rPr>
+        <w:t xml:space="preserve"> permite desarrollar aplicaciones en móvil y, con </w:t>
+      </w:r>
+      <w:r>
+        <w:rPr>
+          <w:rFonts w:ascii="Arial" w:hAnsi="Arial" w:cs="Arial"/>
+          <w:i/>
+          <w:iCs/>
+          <w:sz w:val="24"/>
+          <w:szCs w:val="24"/>
+        </w:rPr>
+        <w:t xml:space="preserve">Desktop </w:t>
+      </w:r>
+      <w:proofErr w:type="spellStart"/>
+      <w:r>
+        <w:rPr>
+          <w:rFonts w:ascii="Arial" w:hAnsi="Arial" w:cs="Arial"/>
+          <w:i/>
+          <w:iCs/>
+          <w:sz w:val="24"/>
+          <w:szCs w:val="24"/>
+        </w:rPr>
+        <w:t>Compose</w:t>
+      </w:r>
+      <w:proofErr w:type="spellEnd"/>
+      <w:r>
+        <w:rPr>
+          <w:rFonts w:ascii="Arial" w:hAnsi="Arial" w:cs="Arial"/>
+          <w:sz w:val="24"/>
+          <w:szCs w:val="24"/>
+        </w:rPr>
+        <w:t xml:space="preserve">, en escritorio. Añadir que ambos lenguajes son desarrollados por </w:t>
+      </w:r>
+      <w:r>
+        <w:rPr>
+          <w:rFonts w:ascii="Arial" w:hAnsi="Arial" w:cs="Arial"/>
+          <w:i/>
+          <w:iCs/>
+          <w:sz w:val="24"/>
+          <w:szCs w:val="24"/>
+        </w:rPr>
         <w:t>Google</w:t>
       </w:r>
       <w:r>
@@ -3857,16 +3937,9 @@
           <w:sz w:val="24"/>
           <w:szCs w:val="24"/>
         </w:rPr>
-        <w:t>Material Design</w:t>
-      </w:r>
-      <w:r>
-        <w:rPr>
-          <w:rFonts w:ascii="Arial" w:hAnsi="Arial" w:cs="Arial"/>
-          <w:sz w:val="24"/>
-          <w:szCs w:val="24"/>
-        </w:rPr>
-        <w:t xml:space="preserve">, desarrollado por </w:t>
-      </w:r>
+        <w:t xml:space="preserve">Material </w:t>
+      </w:r>
+      <w:proofErr w:type="spellStart"/>
       <w:r>
         <w:rPr>
           <w:rFonts w:ascii="Arial" w:hAnsi="Arial" w:cs="Arial"/>
@@ -3875,23 +3948,16 @@
           <w:sz w:val="24"/>
           <w:szCs w:val="24"/>
         </w:rPr>
-        <w:t>Google</w:t>
-      </w:r>
-      <w:r>
-        <w:rPr>
-          <w:rFonts w:ascii="Arial" w:hAnsi="Arial" w:cs="Arial"/>
-          <w:sz w:val="24"/>
-          <w:szCs w:val="24"/>
-        </w:rPr>
-        <w:t xml:space="preserve"> también. </w:t>
-      </w:r>
-      <w:r>
-        <w:rPr>
-          <w:rFonts w:ascii="Arial" w:hAnsi="Arial" w:cs="Arial"/>
-          <w:sz w:val="24"/>
-          <w:szCs w:val="24"/>
-        </w:rPr>
-        <w:t xml:space="preserve">A mi empresa le viene como anillo al dedo que esta estética sea muy reclamada y utilizada porque, tanto </w:t>
+        <w:t>Design</w:t>
+      </w:r>
+      <w:proofErr w:type="spellEnd"/>
+      <w:r>
+        <w:rPr>
+          <w:rFonts w:ascii="Arial" w:hAnsi="Arial" w:cs="Arial"/>
+          <w:sz w:val="24"/>
+          <w:szCs w:val="24"/>
+        </w:rPr>
+        <w:t xml:space="preserve">, desarrollado por </w:t>
       </w:r>
       <w:r>
         <w:rPr>
@@ -3901,16 +3967,25 @@
           <w:sz w:val="24"/>
           <w:szCs w:val="24"/>
         </w:rPr>
-        <w:t>Flutter</w:t>
-      </w:r>
-      <w:r>
-        <w:rPr>
-          <w:rFonts w:ascii="Arial" w:hAnsi="Arial" w:cs="Arial"/>
-          <w:sz w:val="24"/>
-          <w:szCs w:val="24"/>
-        </w:rPr>
-        <w:t xml:space="preserve"> como </w:t>
-      </w:r>
+        <w:t>Google</w:t>
+      </w:r>
+      <w:r>
+        <w:rPr>
+          <w:rFonts w:ascii="Arial" w:hAnsi="Arial" w:cs="Arial"/>
+          <w:sz w:val="24"/>
+          <w:szCs w:val="24"/>
+        </w:rPr>
+        <w:t xml:space="preserve"> también. </w:t>
+      </w:r>
+      <w:r>
+        <w:rPr>
+          <w:rFonts w:ascii="Arial" w:hAnsi="Arial" w:cs="Arial"/>
+          <w:sz w:val="24"/>
+          <w:szCs w:val="24"/>
+        </w:rPr>
+        <w:t xml:space="preserve">A mi empresa le viene como anillo al dedo que esta estética sea muy reclamada y utilizada porque, tanto </w:t>
+      </w:r>
+      <w:proofErr w:type="spellStart"/>
       <w:r>
         <w:rPr>
           <w:rFonts w:ascii="Arial" w:hAnsi="Arial" w:cs="Arial"/>
@@ -3919,8 +3994,51 @@
           <w:sz w:val="24"/>
           <w:szCs w:val="24"/>
         </w:rPr>
-        <w:t>Jetpack Compose</w:t>
-      </w:r>
+        <w:t>Flutter</w:t>
+      </w:r>
+      <w:proofErr w:type="spellEnd"/>
+      <w:r>
+        <w:rPr>
+          <w:rFonts w:ascii="Arial" w:hAnsi="Arial" w:cs="Arial"/>
+          <w:sz w:val="24"/>
+          <w:szCs w:val="24"/>
+        </w:rPr>
+        <w:t xml:space="preserve"> como </w:t>
+      </w:r>
+      <w:proofErr w:type="spellStart"/>
+      <w:r>
+        <w:rPr>
+          <w:rFonts w:ascii="Arial" w:hAnsi="Arial" w:cs="Arial"/>
+          <w:i/>
+          <w:iCs/>
+          <w:sz w:val="24"/>
+          <w:szCs w:val="24"/>
+        </w:rPr>
+        <w:t>Jetpack</w:t>
+      </w:r>
+      <w:proofErr w:type="spellEnd"/>
+      <w:r>
+        <w:rPr>
+          <w:rFonts w:ascii="Arial" w:hAnsi="Arial" w:cs="Arial"/>
+          <w:i/>
+          <w:iCs/>
+          <w:sz w:val="24"/>
+          <w:szCs w:val="24"/>
+        </w:rPr>
+        <w:t xml:space="preserve"> </w:t>
+      </w:r>
+      <w:proofErr w:type="spellStart"/>
+      <w:r>
+        <w:rPr>
+          <w:rFonts w:ascii="Arial" w:hAnsi="Arial" w:cs="Arial"/>
+          <w:i/>
+          <w:iCs/>
+          <w:sz w:val="24"/>
+          <w:szCs w:val="24"/>
+        </w:rPr>
+        <w:t>Compose</w:t>
+      </w:r>
+      <w:proofErr w:type="spellEnd"/>
       <w:r>
         <w:rPr>
           <w:rFonts w:ascii="Arial" w:hAnsi="Arial" w:cs="Arial"/>
@@ -4729,6 +4847,76 @@
           <w:sz w:val="24"/>
           <w:szCs w:val="24"/>
         </w:rPr>
+        <w:drawing>
+          <wp:anchor distT="0" distB="0" distL="114300" distR="114300" simplePos="0" relativeHeight="251676672" behindDoc="1" locked="0" layoutInCell="1" allowOverlap="1" wp14:anchorId="30ACAF08" wp14:editId="5B09B9BD">
+            <wp:simplePos x="0" y="0"/>
+            <wp:positionH relativeFrom="margin">
+              <wp:align>right</wp:align>
+            </wp:positionH>
+            <wp:positionV relativeFrom="paragraph">
+              <wp:posOffset>892810</wp:posOffset>
+            </wp:positionV>
+            <wp:extent cx="2108835" cy="1705610"/>
+            <wp:effectExtent l="0" t="0" r="5715" b="8890"/>
+            <wp:wrapTight wrapText="bothSides">
+              <wp:wrapPolygon edited="0">
+                <wp:start x="0" y="0"/>
+                <wp:lineTo x="0" y="21471"/>
+                <wp:lineTo x="21463" y="21471"/>
+                <wp:lineTo x="21463" y="0"/>
+                <wp:lineTo x="0" y="0"/>
+              </wp:wrapPolygon>
+            </wp:wrapTight>
+            <wp:docPr id="2" name="Imagen 2"/>
+            <wp:cNvGraphicFramePr>
+              <a:graphicFrameLocks xmlns:a="http://schemas.openxmlformats.org/drawingml/2006/main" noChangeAspect="1"/>
+            </wp:cNvGraphicFramePr>
+            <a:graphic xmlns:a="http://schemas.openxmlformats.org/drawingml/2006/main">
+              <a:graphicData uri="http://schemas.openxmlformats.org/drawingml/2006/picture">
+                <pic:pic xmlns:pic="http://schemas.openxmlformats.org/drawingml/2006/picture">
+                  <pic:nvPicPr>
+                    <pic:cNvPr id="1" name=""/>
+                    <pic:cNvPicPr/>
+                  </pic:nvPicPr>
+                  <pic:blipFill>
+                    <a:blip r:embed="rId11">
+                      <a:extLst>
+                        <a:ext uri="{28A0092B-C50C-407E-A947-70E740481C1C}">
+                          <a14:useLocalDpi xmlns:a14="http://schemas.microsoft.com/office/drawing/2010/main" val="0"/>
+                        </a:ext>
+                      </a:extLst>
+                    </a:blip>
+                    <a:stretch>
+                      <a:fillRect/>
+                    </a:stretch>
+                  </pic:blipFill>
+                  <pic:spPr>
+                    <a:xfrm>
+                      <a:off x="0" y="0"/>
+                      <a:ext cx="2108835" cy="1705610"/>
+                    </a:xfrm>
+                    <a:prstGeom prst="rect">
+                      <a:avLst/>
+                    </a:prstGeom>
+                  </pic:spPr>
+                </pic:pic>
+              </a:graphicData>
+            </a:graphic>
+            <wp14:sizeRelH relativeFrom="margin">
+              <wp14:pctWidth>0</wp14:pctWidth>
+            </wp14:sizeRelH>
+            <wp14:sizeRelV relativeFrom="margin">
+              <wp14:pctHeight>0</wp14:pctHeight>
+            </wp14:sizeRelV>
+          </wp:anchor>
+        </w:drawing>
+      </w:r>
+      <w:r>
+        <w:rPr>
+          <w:rFonts w:ascii="Arial" w:hAnsi="Arial" w:cs="Arial"/>
+          <w:sz w:val="24"/>
+          <w:szCs w:val="24"/>
+        </w:rPr>
         <w:t>España está viviendo una situación económica complicada, la cu</w:t>
       </w:r>
       <w:r>
@@ -4783,70 +4971,6 @@
           <w:szCs w:val="24"/>
         </w:rPr>
       </w:pPr>
-      <w:r>
-        <w:rPr>
-          <w:rFonts w:ascii="Arial" w:hAnsi="Arial" w:cs="Arial"/>
-          <w:sz w:val="24"/>
-          <w:szCs w:val="24"/>
-        </w:rPr>
-        <w:t>Por otro lado, si hablamos del desempleo en España</w:t>
-      </w:r>
-      <w:r>
-        <w:rPr>
-          <w:rFonts w:ascii="Arial" w:hAnsi="Arial" w:cs="Arial"/>
-          <w:sz w:val="24"/>
-          <w:szCs w:val="24"/>
-        </w:rPr>
-        <w:t>,</w:t>
-      </w:r>
-      <w:r>
-        <w:rPr>
-          <w:rFonts w:ascii="Arial" w:hAnsi="Arial" w:cs="Arial"/>
-          <w:sz w:val="24"/>
-          <w:szCs w:val="24"/>
-        </w:rPr>
-        <w:t xml:space="preserve"> observamos que, durante el último año</w:t>
-      </w:r>
-      <w:r>
-        <w:rPr>
-          <w:rFonts w:ascii="Arial" w:hAnsi="Arial" w:cs="Arial"/>
-          <w:sz w:val="24"/>
-          <w:szCs w:val="24"/>
-        </w:rPr>
-        <w:t>,</w:t>
-      </w:r>
-      <w:r>
-        <w:rPr>
-          <w:rFonts w:ascii="Arial" w:hAnsi="Arial" w:cs="Arial"/>
-          <w:sz w:val="24"/>
-          <w:szCs w:val="24"/>
-        </w:rPr>
-        <w:t xml:space="preserve"> ha disminuido un 0.9%, posicionando el paro en un 12.4%. Actualmente, </w:t>
-      </w:r>
-      <w:r>
-        <w:rPr>
-          <w:rFonts w:ascii="Arial" w:hAnsi="Arial" w:cs="Arial"/>
-          <w:sz w:val="24"/>
-          <w:szCs w:val="24"/>
-        </w:rPr>
-        <w:t>el paro está en un 12.67%, el cu</w:t>
-      </w:r>
-      <w:r>
-        <w:rPr>
-          <w:rFonts w:ascii="Arial" w:hAnsi="Arial" w:cs="Arial"/>
-          <w:sz w:val="24"/>
-          <w:szCs w:val="24"/>
-        </w:rPr>
-        <w:t>a</w:t>
-      </w:r>
-      <w:r>
-        <w:rPr>
-          <w:rFonts w:ascii="Arial" w:hAnsi="Arial" w:cs="Arial"/>
-          <w:sz w:val="24"/>
-          <w:szCs w:val="24"/>
-        </w:rPr>
-        <w:t xml:space="preserve">l ha aumentado desde un 0.27% desde noviembre del 2021. En cuantía de persona, el número de parados actualmente es de 2.980.200 personas. </w:t>
-      </w:r>
     </w:p>
     <w:p>
       <w:pPr>
@@ -4865,28 +4989,274 @@
           <w:sz w:val="24"/>
           <w:szCs w:val="24"/>
         </w:rPr>
-        <w:t>Por último, para hablar sobre el IPC, un tópico bastante recurrido en los debates</w:t>
-      </w:r>
-      <w:r>
-        <w:rPr>
-          <w:rFonts w:ascii="Arial" w:hAnsi="Arial" w:cs="Arial"/>
-          <w:sz w:val="24"/>
-          <w:szCs w:val="24"/>
-        </w:rPr>
-        <w:t xml:space="preserve"> y hablado por la población. La inflación en España, debido al conflicto bélico entre Ucrania y Rusia, ha aumentado un 6.4% desde diciembre del 2021. Aunque pensemos o, desde los medios de comunicación, parezca que </w:t>
-      </w:r>
-      <w:r>
-        <w:rPr>
-          <w:rFonts w:ascii="Arial" w:hAnsi="Arial" w:cs="Arial"/>
-          <w:sz w:val="24"/>
-          <w:szCs w:val="24"/>
-        </w:rPr>
-        <w:t>ha incrementado mucho la inflación, si comparamos nuestro IPC interanual con los diferentes miembros de la Unión Europea, observamos que España es uno de los países con menor IPC. Por ejemplo, nuestro país vecino, Portugal, ha acumulado un 9.6% y Alemania, un país referente, ha aumentado un 8.6%.</w:t>
-      </w:r>
-      <w:bookmarkStart w:id="12" w:name="_Toc125550286"/>
+        <w:drawing>
+          <wp:anchor distT="0" distB="0" distL="114300" distR="114300" simplePos="0" relativeHeight="251677696" behindDoc="0" locked="0" layoutInCell="1" allowOverlap="1" wp14:anchorId="24E349E5" wp14:editId="18230106">
+            <wp:simplePos x="0" y="0"/>
+            <wp:positionH relativeFrom="column">
+              <wp:posOffset>31115</wp:posOffset>
+            </wp:positionH>
+            <wp:positionV relativeFrom="paragraph">
+              <wp:posOffset>1017905</wp:posOffset>
+            </wp:positionV>
+            <wp:extent cx="2292350" cy="1875155"/>
+            <wp:effectExtent l="0" t="0" r="0" b="0"/>
+            <wp:wrapTopAndBottom/>
+            <wp:docPr id="4" name="Imagen 4"/>
+            <wp:cNvGraphicFramePr>
+              <a:graphicFrameLocks xmlns:a="http://schemas.openxmlformats.org/drawingml/2006/main" noChangeAspect="1"/>
+            </wp:cNvGraphicFramePr>
+            <a:graphic xmlns:a="http://schemas.openxmlformats.org/drawingml/2006/main">
+              <a:graphicData uri="http://schemas.openxmlformats.org/drawingml/2006/picture">
+                <pic:pic xmlns:pic="http://schemas.openxmlformats.org/drawingml/2006/picture">
+                  <pic:nvPicPr>
+                    <pic:cNvPr id="1" name=""/>
+                    <pic:cNvPicPr/>
+                  </pic:nvPicPr>
+                  <pic:blipFill>
+                    <a:blip r:embed="rId12">
+                      <a:extLst>
+                        <a:ext uri="{28A0092B-C50C-407E-A947-70E740481C1C}">
+                          <a14:useLocalDpi xmlns:a14="http://schemas.microsoft.com/office/drawing/2010/main" val="0"/>
+                        </a:ext>
+                      </a:extLst>
+                    </a:blip>
+                    <a:stretch>
+                      <a:fillRect/>
+                    </a:stretch>
+                  </pic:blipFill>
+                  <pic:spPr>
+                    <a:xfrm>
+                      <a:off x="0" y="0"/>
+                      <a:ext cx="2292350" cy="1875155"/>
+                    </a:xfrm>
+                    <a:prstGeom prst="rect">
+                      <a:avLst/>
+                    </a:prstGeom>
+                  </pic:spPr>
+                </pic:pic>
+              </a:graphicData>
+            </a:graphic>
+          </wp:anchor>
+        </w:drawing>
+      </w:r>
+      <w:r>
+        <w:rPr>
+          <w:rFonts w:ascii="Arial" w:hAnsi="Arial" w:cs="Arial"/>
+          <w:sz w:val="24"/>
+          <w:szCs w:val="24"/>
+        </w:rPr>
+        <w:t>Por otro lado, si hablamos del desempleo en España</w:t>
+      </w:r>
+      <w:r>
+        <w:rPr>
+          <w:rFonts w:ascii="Arial" w:hAnsi="Arial" w:cs="Arial"/>
+          <w:sz w:val="24"/>
+          <w:szCs w:val="24"/>
+        </w:rPr>
+        <w:t>,</w:t>
+      </w:r>
+      <w:r>
+        <w:rPr>
+          <w:rFonts w:ascii="Arial" w:hAnsi="Arial" w:cs="Arial"/>
+          <w:sz w:val="24"/>
+          <w:szCs w:val="24"/>
+        </w:rPr>
+        <w:t xml:space="preserve"> observamos que, durante el último año</w:t>
+      </w:r>
+      <w:r>
+        <w:rPr>
+          <w:rFonts w:ascii="Arial" w:hAnsi="Arial" w:cs="Arial"/>
+          <w:sz w:val="24"/>
+          <w:szCs w:val="24"/>
+        </w:rPr>
+        <w:t>,</w:t>
+      </w:r>
+      <w:r>
+        <w:rPr>
+          <w:rFonts w:ascii="Arial" w:hAnsi="Arial" w:cs="Arial"/>
+          <w:sz w:val="24"/>
+          <w:szCs w:val="24"/>
+        </w:rPr>
+        <w:t xml:space="preserve"> ha disminuido un 0.9%, posicionando el paro en un 12.4%. Actualmente, </w:t>
+      </w:r>
+      <w:r>
+        <w:rPr>
+          <w:rFonts w:ascii="Arial" w:hAnsi="Arial" w:cs="Arial"/>
+          <w:sz w:val="24"/>
+          <w:szCs w:val="24"/>
+        </w:rPr>
+        <w:t>el paro está en un 12.67%, el cu</w:t>
+      </w:r>
+      <w:r>
+        <w:rPr>
+          <w:rFonts w:ascii="Arial" w:hAnsi="Arial" w:cs="Arial"/>
+          <w:sz w:val="24"/>
+          <w:szCs w:val="24"/>
+        </w:rPr>
+        <w:t>a</w:t>
+      </w:r>
+      <w:r>
+        <w:rPr>
+          <w:rFonts w:ascii="Arial" w:hAnsi="Arial" w:cs="Arial"/>
+          <w:sz w:val="24"/>
+          <w:szCs w:val="24"/>
+        </w:rPr>
+        <w:t>l ha aumentado desde un 0.27% desde noviembre del 2021. En cuantía de persona, el número de parados actualmente es de 2.980.</w:t>
+      </w:r>
+      <w:r>
+        <w:rPr>
+          <w:rFonts w:ascii="Arial" w:hAnsi="Arial" w:cs="Arial"/>
+          <w:sz w:val="24"/>
+          <w:szCs w:val="24"/>
+        </w:rPr>
+        <w:t xml:space="preserve"> </w:t>
+      </w:r>
+      <w:r>
+        <w:rPr>
+          <w:rFonts w:ascii="Arial" w:hAnsi="Arial" w:cs="Arial"/>
+          <w:sz w:val="24"/>
+          <w:szCs w:val="24"/>
+        </w:rPr>
+        <w:t xml:space="preserve">200 personas. </w:t>
+      </w:r>
     </w:p>
     <w:p>
       <w:pPr>
+        <w:rPr>
+          <w:rFonts w:ascii="Arial" w:hAnsi="Arial" w:cs="Arial"/>
+          <w:sz w:val="24"/>
+          <w:szCs w:val="24"/>
+        </w:rPr>
+      </w:pPr>
+      <w:r>
+        <w:rPr>
+          <w:rFonts w:ascii="Arial" w:hAnsi="Arial" w:cs="Arial"/>
+          <w:sz w:val="24"/>
+          <w:szCs w:val="24"/>
+        </w:rPr>
+        <w:br w:type="page"/>
+      </w:r>
+    </w:p>
+    <w:p>
+      <w:pPr>
+        <w:spacing w:line="276" w:lineRule="auto"/>
+        <w:ind w:firstLine="284"/>
+        <w:jc w:val="both"/>
+        <w:rPr>
+          <w:rFonts w:ascii="Arial" w:hAnsi="Arial" w:cs="Arial"/>
+          <w:sz w:val="24"/>
+          <w:szCs w:val="24"/>
+        </w:rPr>
+      </w:pPr>
+    </w:p>
+    <w:p>
+      <w:pPr>
+        <w:spacing w:line="276" w:lineRule="auto"/>
+        <w:ind w:firstLine="284"/>
+        <w:jc w:val="both"/>
+        <w:rPr>
+          <w:rFonts w:ascii="Arial" w:hAnsi="Arial" w:cs="Arial"/>
+          <w:sz w:val="24"/>
+          <w:szCs w:val="24"/>
+        </w:rPr>
+      </w:pPr>
+      <w:r>
+        <w:rPr>
+          <w:rFonts w:ascii="Arial" w:hAnsi="Arial" w:cs="Arial"/>
+          <w:sz w:val="24"/>
+          <w:szCs w:val="24"/>
+        </w:rPr>
+        <w:drawing>
+          <wp:anchor distT="0" distB="0" distL="114300" distR="114300" simplePos="0" relativeHeight="251678720" behindDoc="0" locked="0" layoutInCell="1" allowOverlap="1" wp14:anchorId="1C51FF8C" wp14:editId="374124DE">
+            <wp:simplePos x="0" y="0"/>
+            <wp:positionH relativeFrom="margin">
+              <wp:posOffset>-635</wp:posOffset>
+            </wp:positionH>
+            <wp:positionV relativeFrom="paragraph">
+              <wp:posOffset>1686560</wp:posOffset>
+            </wp:positionV>
+            <wp:extent cx="5308600" cy="1748155"/>
+            <wp:effectExtent l="0" t="0" r="6350" b="4445"/>
+            <wp:wrapTopAndBottom/>
+            <wp:docPr id="5" name="Imagen 5"/>
+            <wp:cNvGraphicFramePr>
+              <a:graphicFrameLocks xmlns:a="http://schemas.openxmlformats.org/drawingml/2006/main" noChangeAspect="1"/>
+            </wp:cNvGraphicFramePr>
+            <a:graphic xmlns:a="http://schemas.openxmlformats.org/drawingml/2006/main">
+              <a:graphicData uri="http://schemas.openxmlformats.org/drawingml/2006/picture">
+                <pic:pic xmlns:pic="http://schemas.openxmlformats.org/drawingml/2006/picture">
+                  <pic:nvPicPr>
+                    <pic:cNvPr id="1" name=""/>
+                    <pic:cNvPicPr/>
+                  </pic:nvPicPr>
+                  <pic:blipFill rotWithShape="1">
+                    <a:blip r:embed="rId13">
+                      <a:extLst>
+                        <a:ext uri="{28A0092B-C50C-407E-A947-70E740481C1C}">
+                          <a14:useLocalDpi xmlns:a14="http://schemas.microsoft.com/office/drawing/2010/main" val="0"/>
+                        </a:ext>
+                      </a:extLst>
+                    </a:blip>
+                    <a:srcRect l="1058" r="635"/>
+                    <a:stretch/>
+                  </pic:blipFill>
+                  <pic:spPr bwMode="auto">
+                    <a:xfrm>
+                      <a:off x="0" y="0"/>
+                      <a:ext cx="5308600" cy="1748155"/>
+                    </a:xfrm>
+                    <a:prstGeom prst="rect">
+                      <a:avLst/>
+                    </a:prstGeom>
+                    <a:ln>
+                      <a:noFill/>
+                    </a:ln>
+                    <a:extLst>
+                      <a:ext uri="{53640926-AAD7-44D8-BBD7-CCE9431645EC}">
+                        <a14:shadowObscured xmlns:a14="http://schemas.microsoft.com/office/drawing/2010/main"/>
+                      </a:ext>
+                    </a:extLst>
+                  </pic:spPr>
+                </pic:pic>
+              </a:graphicData>
+            </a:graphic>
+          </wp:anchor>
+        </w:drawing>
+      </w:r>
+      <w:r>
+        <w:rPr>
+          <w:rFonts w:ascii="Arial" w:hAnsi="Arial" w:cs="Arial"/>
+          <w:sz w:val="24"/>
+          <w:szCs w:val="24"/>
+        </w:rPr>
+        <w:t>Por último, para hablar sobre el IPC, un tópico bastante recurrido en los debates</w:t>
+      </w:r>
+      <w:r>
+        <w:rPr>
+          <w:rFonts w:ascii="Arial" w:hAnsi="Arial" w:cs="Arial"/>
+          <w:sz w:val="24"/>
+          <w:szCs w:val="24"/>
+        </w:rPr>
+        <w:t xml:space="preserve"> y hablado por la población. La inflación en España, debido al conflicto bélico entre Ucrania y Rusia, ha aumentado un 6.4% desde diciembre del 2021. Aunque pensemos o, desde los medios de comunicación, parezca que </w:t>
+      </w:r>
+      <w:r>
+        <w:rPr>
+          <w:rFonts w:ascii="Arial" w:hAnsi="Arial" w:cs="Arial"/>
+          <w:sz w:val="24"/>
+          <w:szCs w:val="24"/>
+        </w:rPr>
+        <w:t>ha incrementado mucho la inflación, si comparamos nuestro IPC interanual con los diferentes miembros de la Unión Europea, observamos que España es uno de los países con menor IPC. Por ejemplo, nuestro país vecino, Portugal, ha acumulado un 9.6% y Alemania, un país referente, ha aumentado un 8.6%.</w:t>
+      </w:r>
+      <w:bookmarkStart w:id="12" w:name="_Toc125550286"/>
+      <w:r>
+        <w:rPr>
+          <w:noProof/>
+        </w:rPr>
+        <w:t xml:space="preserve"> </w:t>
+      </w:r>
+    </w:p>
+    <w:p>
+      <w:pPr>
         <w:spacing w:line="276" w:lineRule="auto"/>
         <w:jc w:val="both"/>
         <w:rPr>
@@ -4911,7 +5281,7 @@
         </w:rPr>
         <w:t xml:space="preserve">de </w:t>
       </w:r>
-      <w:hyperlink r:id="rId11" w:history="1">
+      <w:hyperlink r:id="rId14" w:history="1">
         <w:r>
           <w:rPr>
             <w:rStyle w:val="Hipervnculo"/>
@@ -4945,7 +5315,6 @@
         <w:rPr>
           <w:rFonts w:ascii="Arial Black" w:hAnsi="Arial Black" w:cs="Arial"/>
         </w:rPr>
-        <w:lastRenderedPageBreak/>
         <w:t>Sociocultural</w:t>
       </w:r>
       <w:bookmarkEnd w:id="12"/>
@@ -4993,7 +5362,7 @@
                     <pic:cNvPicPr/>
                   </pic:nvPicPr>
                   <pic:blipFill>
-                    <a:blip r:embed="rId12">
+                    <a:blip r:embed="rId15">
                       <a:extLst>
                         <a:ext uri="{28A0092B-C50C-407E-A947-70E740481C1C}">
                           <a14:useLocalDpi xmlns:a14="http://schemas.microsoft.com/office/drawing/2010/main" val="0"/>
@@ -5121,7 +5490,34 @@
           <w:sz w:val="24"/>
           <w:szCs w:val="24"/>
         </w:rPr>
-        <w:t>su disposición un teléfono móvil, tablet u ordenador. Actualmente, pensar en un día a día sin un teléfono móvil es algo difícil de pensar, sobre todo para el público joven</w:t>
+        <w:t xml:space="preserve">su disposición un teléfono móvil, </w:t>
+      </w:r>
+      <w:proofErr w:type="spellStart"/>
+      <w:r>
+        <w:rPr>
+          <w:rFonts w:ascii="Arial" w:hAnsi="Arial" w:cs="Arial"/>
+          <w:sz w:val="24"/>
+          <w:szCs w:val="24"/>
+        </w:rPr>
+        <w:t>tablet</w:t>
+      </w:r>
+      <w:proofErr w:type="spellEnd"/>
+      <w:r>
+        <w:rPr>
+          <w:rFonts w:ascii="Arial" w:hAnsi="Arial" w:cs="Arial"/>
+          <w:sz w:val="24"/>
+          <w:szCs w:val="24"/>
+        </w:rPr>
+        <w:t xml:space="preserve"> u ordenador. </w:t>
+      </w:r>
+      <w:r>
+        <w:rPr>
+          <w:rFonts w:ascii="Arial" w:hAnsi="Arial" w:cs="Arial"/>
+          <w:sz w:val="24"/>
+          <w:szCs w:val="24"/>
+        </w:rPr>
+        <w:lastRenderedPageBreak/>
+        <w:t>Actualmente, pensar en un día a día sin un teléfono móvil es algo difícil de pensar, sobre todo para el público joven</w:t>
       </w:r>
       <w:r>
         <w:rPr>
@@ -5255,16 +5651,7 @@
           <w:sz w:val="24"/>
           <w:szCs w:val="24"/>
         </w:rPr>
-        <w:t xml:space="preserve">Actualmente, en España gobierna el Partido Socialista Obrero Español, con el apoyo de Unidas Podemos, el Partido de los Socialistas de Cataluña e Izquierda unida/Partido Comunista de España. Este conjunto de partidos de “izquierdas” se enfrenta, en unos meses, a unas elecciones </w:t>
-      </w:r>
-      <w:r>
-        <w:rPr>
-          <w:rFonts w:ascii="Arial" w:hAnsi="Arial" w:cs="Arial"/>
-          <w:sz w:val="24"/>
-          <w:szCs w:val="24"/>
-        </w:rPr>
-        <w:lastRenderedPageBreak/>
-        <w:t>generales en la que lucharán para mantener dicho gobierno de coalición y parar el auge de la extrema derecha.</w:t>
+        <w:t>Actualmente, en España gobierna el Partido Socialista Obrero Español, con el apoyo de Unidas Podemos, el Partido de los Socialistas de Cataluña e Izquierda unida/Partido Comunista de España. Este conjunto de partidos de “izquierdas” se enfrenta, en unos meses, a unas elecciones generales en la que lucharán para mantener dicho gobierno de coalición y parar el auge de la extrema derecha.</w:t>
       </w:r>
     </w:p>
     <w:p>
@@ -5289,26 +5676,24 @@
     </w:p>
     <w:p>
       <w:pPr>
+        <w:pStyle w:val="Standard"/>
         <w:spacing w:line="276" w:lineRule="auto"/>
         <w:ind w:firstLine="284"/>
         <w:jc w:val="both"/>
-        <w:rPr>
-          <w:rFonts w:ascii="Arial" w:hAnsi="Arial" w:cs="Arial"/>
-          <w:sz w:val="24"/>
-          <w:szCs w:val="24"/>
-        </w:rPr>
-      </w:pPr>
-      <w:r>
-        <w:rPr>
-          <w:rFonts w:ascii="Arial" w:hAnsi="Arial" w:cs="Arial"/>
-          <w:sz w:val="24"/>
-          <w:szCs w:val="24"/>
-        </w:rPr>
-        <w:t xml:space="preserve">A nivel estatal, existe un Real Decreto que regula el ámbito de servicios informáticos, además de otros servicios como gestoría. Este RD fue publicado en el BOE el 6 de marzo de 2018, con resolución el 22 de febrero del mismo año. Este RD se puede encontrar </w:t>
-      </w:r>
-      <w:hyperlink r:id="rId13" w:history="1">
+      </w:pPr>
+      <w:bookmarkStart w:id="18" w:name="_Toc131262100"/>
+      <w:r>
+        <w:rPr>
+          <w:rFonts w:ascii="Arial" w:hAnsi="Arial" w:cs="Arial"/>
+          <w:sz w:val="24"/>
+          <w:szCs w:val="24"/>
+        </w:rPr>
+        <w:t xml:space="preserve">A nivel estatal, existe un Convenio Colectivo que regula el ámbito de servicios informáticos, además de otros servicios como gestoría. Este CC fue publicado en el BOE el 6 de marzo de 2018, con resolución el 22 de febrero del mismo año. Este CC se puede encontrar </w:t>
+      </w:r>
+      <w:hyperlink r:id="rId16" w:history="1">
         <w:r>
           <w:rPr>
+            <w:rStyle w:val="Hipervnculo"/>
             <w:rFonts w:ascii="Arial" w:hAnsi="Arial" w:cs="Arial"/>
             <w:sz w:val="24"/>
             <w:szCs w:val="24"/>
@@ -5327,62 +5712,31 @@
     </w:p>
     <w:p>
       <w:pPr>
+        <w:pStyle w:val="Standard"/>
         <w:spacing w:line="276" w:lineRule="auto"/>
         <w:ind w:firstLine="284"/>
         <w:jc w:val="both"/>
-        <w:rPr>
-          <w:rFonts w:ascii="Arial" w:hAnsi="Arial" w:cs="Arial"/>
-          <w:sz w:val="24"/>
-          <w:szCs w:val="24"/>
-        </w:rPr>
-      </w:pPr>
-      <w:r>
-        <w:rPr>
-          <w:rFonts w:ascii="Arial" w:hAnsi="Arial" w:cs="Arial"/>
-          <w:sz w:val="24"/>
-          <w:szCs w:val="24"/>
-        </w:rPr>
-        <w:t>Por otro lado, una ley que regula una parte de todos los servicios informáticos es la LOPD, es decir, la Ley Orgánica de Protección de Datos.</w:t>
-      </w:r>
-    </w:p>
-    <w:p>
-      <w:pPr>
-        <w:spacing w:line="276" w:lineRule="auto"/>
-        <w:ind w:firstLine="284"/>
-        <w:jc w:val="both"/>
-        <w:rPr>
-          <w:rFonts w:ascii="Arial" w:hAnsi="Arial" w:cs="Arial"/>
-          <w:sz w:val="24"/>
-          <w:szCs w:val="24"/>
-        </w:rPr>
-      </w:pPr>
-      <w:r>
-        <w:rPr>
-          <w:rFonts w:ascii="Arial" w:hAnsi="Arial" w:cs="Arial"/>
-          <w:sz w:val="24"/>
-          <w:szCs w:val="24"/>
-        </w:rPr>
-        <w:t>Por último, existen distintas leyes que regulan las sociedades limitadas, como en cualquier otra forma jurídica. Por ejemplo,</w:t>
-      </w:r>
-      <w:r>
-        <w:rPr>
-          <w:rFonts w:ascii="Arial" w:hAnsi="Arial" w:cs="Arial"/>
-          <w:sz w:val="24"/>
-          <w:szCs w:val="24"/>
-        </w:rPr>
-        <w:t xml:space="preserve"> </w:t>
-      </w:r>
-      <w:r>
-        <w:rPr>
-          <w:rFonts w:ascii="Arial" w:hAnsi="Arial" w:cs="Arial"/>
-          <w:sz w:val="24"/>
-          <w:szCs w:val="24"/>
-        </w:rPr>
-        <w:t xml:space="preserve">nuestra S.L está regulada por la ley del Impuesto sobre el Valor Añadido(IVA), que puedes encontrar un documento con la ley </w:t>
-      </w:r>
-      <w:hyperlink r:id="rId14" w:history="1">
+      </w:pPr>
+      <w:r>
+        <w:rPr>
+          <w:rFonts w:ascii="Arial" w:hAnsi="Arial" w:cs="Arial"/>
+          <w:sz w:val="24"/>
+          <w:szCs w:val="24"/>
+        </w:rPr>
+        <w:t>Por otro lado, una ley que regula una parte de todos los servicios informáticos es la LOPD, es decir, la Ley Orgánica de Protección de Datos</w:t>
+      </w:r>
+      <w:r>
+        <w:rPr>
+          <w:rFonts w:ascii="Arial" w:hAnsi="Arial" w:cs="Arial"/>
+          <w:sz w:val="24"/>
+          <w:szCs w:val="24"/>
+        </w:rPr>
+        <w:t xml:space="preserve">, que puede ser leída </w:t>
+      </w:r>
+      <w:hyperlink r:id="rId17" w:history="1">
         <w:r>
           <w:rPr>
+            <w:rStyle w:val="Hipervnculo"/>
             <w:rFonts w:ascii="Arial" w:hAnsi="Arial" w:cs="Arial"/>
             <w:sz w:val="24"/>
             <w:szCs w:val="24"/>
@@ -5396,11 +5750,28 @@
           <w:sz w:val="24"/>
           <w:szCs w:val="24"/>
         </w:rPr>
-        <w:t xml:space="preserve">, o la ley que regula el Impuesto sobre sociedad, que puedes encontrarlo </w:t>
-      </w:r>
-      <w:hyperlink r:id="rId15" w:history="1">
+        <w:t>.</w:t>
+      </w:r>
+    </w:p>
+    <w:p>
+      <w:pPr>
+        <w:pStyle w:val="Standard"/>
+        <w:spacing w:line="276" w:lineRule="auto"/>
+        <w:ind w:firstLine="284"/>
+        <w:jc w:val="both"/>
+      </w:pPr>
+      <w:r>
+        <w:rPr>
+          <w:rFonts w:ascii="Arial" w:hAnsi="Arial" w:cs="Arial"/>
+          <w:sz w:val="24"/>
+          <w:szCs w:val="24"/>
+        </w:rPr>
+        <w:t xml:space="preserve">Por último, existen distintas leyes que regulan las sociedades limitadas, como en cualquier otra forma jurídica. Por ejemplo, nuestra S.L está regulada por la ley del Impuesto sobre el Valor Añadido(IVA), que puedes encontrar un documento con la ley </w:t>
+      </w:r>
+      <w:hyperlink r:id="rId18" w:history="1">
         <w:r>
           <w:rPr>
+            <w:rStyle w:val="Hipervnculo"/>
             <w:rFonts w:ascii="Arial" w:hAnsi="Arial" w:cs="Arial"/>
             <w:sz w:val="24"/>
             <w:szCs w:val="24"/>
@@ -5414,7 +5785,63 @@
           <w:sz w:val="24"/>
           <w:szCs w:val="24"/>
         </w:rPr>
-        <w:t>.</w:t>
+        <w:t xml:space="preserve">, la ley que regula el Impuesto sobre sociedad, que puedes encontrarlo </w:t>
+      </w:r>
+      <w:hyperlink r:id="rId19" w:history="1">
+        <w:r>
+          <w:rPr>
+            <w:rStyle w:val="Hipervnculo"/>
+            <w:rFonts w:ascii="Arial" w:hAnsi="Arial" w:cs="Arial"/>
+            <w:sz w:val="24"/>
+            <w:szCs w:val="24"/>
+          </w:rPr>
+          <w:t>aq</w:t>
+        </w:r>
+        <w:r>
+          <w:rPr>
+            <w:rStyle w:val="Hipervnculo"/>
+            <w:rFonts w:ascii="Arial" w:hAnsi="Arial" w:cs="Arial"/>
+            <w:sz w:val="24"/>
+            <w:szCs w:val="24"/>
+          </w:rPr>
+          <w:t>u</w:t>
+        </w:r>
+        <w:r>
+          <w:rPr>
+            <w:rStyle w:val="Hipervnculo"/>
+            <w:rFonts w:ascii="Arial" w:hAnsi="Arial" w:cs="Arial"/>
+            <w:sz w:val="24"/>
+            <w:szCs w:val="24"/>
+          </w:rPr>
+          <w:t>í</w:t>
+        </w:r>
+      </w:hyperlink>
+      <w:r>
+        <w:rPr>
+          <w:rFonts w:ascii="Arial" w:hAnsi="Arial" w:cs="Arial"/>
+          <w:sz w:val="24"/>
+          <w:szCs w:val="24"/>
+        </w:rPr>
+        <w:t xml:space="preserve">, o el RD refundido de la Ley de Sociedades de Capital, que se puede encontrar </w:t>
+      </w:r>
+      <w:hyperlink r:id="rId20" w:history="1">
+        <w:r>
+          <w:rPr>
+            <w:rStyle w:val="Hipervnculo"/>
+            <w:rFonts w:ascii="Arial" w:hAnsi="Arial" w:cs="Arial"/>
+            <w:sz w:val="24"/>
+            <w:szCs w:val="24"/>
+          </w:rPr>
+          <w:t>aquí</w:t>
+        </w:r>
+      </w:hyperlink>
+      <w:r>
+        <w:rPr>
+          <w:rFonts w:ascii="Arial" w:hAnsi="Arial" w:cs="Arial"/>
+          <w:sz w:val="24"/>
+          <w:szCs w:val="24"/>
+        </w:rPr>
+        <w:t xml:space="preserve">. </w:t>
       </w:r>
     </w:p>
     <w:p>
@@ -5426,7 +5853,6 @@
           <w:rFonts w:ascii="Arial Black" w:hAnsi="Arial Black"/>
         </w:rPr>
       </w:pPr>
-      <w:bookmarkStart w:id="18" w:name="_Toc131262100"/>
       <w:r>
         <w:rPr>
           <w:rFonts w:ascii="Arial Black" w:hAnsi="Arial Black"/>
@@ -5468,7 +5894,16 @@
           <w:sz w:val="24"/>
           <w:szCs w:val="24"/>
         </w:rPr>
-        <w:t xml:space="preserve"> un robot. Este salto no solo ha sido en la informática y en inteligencia artificial, muchos ámbitos han sido beneficiados de dicho salto, como puede ser el alimenticio. Desde nuevos robots de cocina hasta, lo nombrado anteriormente, un camarero robot son unos de los muchos avances que ha traído la tecnología a nuestras cocinas. </w:t>
+        <w:t xml:space="preserve"> un robot. Este salto no solo ha sido en la informática y en inteligencia artificial, muchos ámbitos han sido beneficiados de dicho salto, como </w:t>
+      </w:r>
+      <w:r>
+        <w:rPr>
+          <w:rFonts w:ascii="Arial" w:hAnsi="Arial" w:cs="Arial"/>
+          <w:sz w:val="24"/>
+          <w:szCs w:val="24"/>
+        </w:rPr>
+        <w:lastRenderedPageBreak/>
+        <w:t xml:space="preserve">puede ser el alimenticio. Desde nuevos robots de cocina hasta, lo nombrado anteriormente, un camarero robot son unos de los muchos avances que ha traído la tecnología a nuestras cocinas. </w:t>
       </w:r>
     </w:p>
     <w:p>
@@ -5631,16 +6066,7 @@
           <w:sz w:val="24"/>
           <w:szCs w:val="24"/>
         </w:rPr>
-        <w:t xml:space="preserve">de una manera tan fuerte, estas no duran tanto como en una situación normal, por lo que deben cambiarse frecuentemente. A consecuencia de esto, se genera mucha basura </w:t>
-      </w:r>
-      <w:r>
-        <w:rPr>
-          <w:rFonts w:ascii="Arial" w:hAnsi="Arial" w:cs="Arial"/>
-          <w:sz w:val="24"/>
-          <w:szCs w:val="24"/>
-        </w:rPr>
-        <w:lastRenderedPageBreak/>
-        <w:t xml:space="preserve">electrónica, la </w:t>
+        <w:t xml:space="preserve">de una manera tan fuerte, estas no duran tanto como en una situación normal, por lo que deben cambiarse frecuentemente. A consecuencia de esto, se genera mucha basura electrónica, la </w:t>
       </w:r>
       <w:r>
         <w:rPr>
@@ -5861,7 +6287,7 @@
           <w:szCs w:val="24"/>
           <w:lang w:eastAsia="es-ES"/>
         </w:rPr>
-        <w:t xml:space="preserve">Aún así, existen distintas empresas grandes que se encargan de dar este servicio a otras grandes empresas, siendo el presupuesto de estas mucho mayor que las PYME. Aunque existen empresas que sí proporcionan </w:t>
+        <w:t>Aun</w:t>
       </w:r>
       <w:r>
         <w:rPr>
@@ -5871,7 +6297,28 @@
           <w:szCs w:val="24"/>
           <w:lang w:eastAsia="es-ES"/>
         </w:rPr>
-        <w:t xml:space="preserve">estos servicios a un presupuesto más acertado para las PYME, creo que existe una ventana muy interesante y amplia para explotar. Además, esta situación creo que es perfecta dado la situación de mi empresa, una primeriza y con poca experiencia, por lo que mis precios se ajustan mucho mejor </w:t>
+        <w:t xml:space="preserve"> así, existen distintas empresas grandes que se encargan de dar este servicio a otras grandes empresas, siendo el presupuesto de estas mucho mayor que las PYME. Aunque existen empresas que sí proporcionan </w:t>
+      </w:r>
+      <w:r>
+        <w:rPr>
+          <w:rFonts w:ascii="Arial" w:eastAsia="Times New Roman" w:hAnsi="Arial" w:cs="Arial"/>
+          <w:color w:val="000000"/>
+          <w:sz w:val="24"/>
+          <w:szCs w:val="24"/>
+          <w:lang w:eastAsia="es-ES"/>
+        </w:rPr>
+        <w:t xml:space="preserve">estos servicios a un presupuesto más </w:t>
+      </w:r>
+      <w:r>
+        <w:rPr>
+          <w:rFonts w:ascii="Arial" w:eastAsia="Times New Roman" w:hAnsi="Arial" w:cs="Arial"/>
+          <w:color w:val="000000"/>
+          <w:sz w:val="24"/>
+          <w:szCs w:val="24"/>
+          <w:lang w:eastAsia="es-ES"/>
+        </w:rPr>
+        <w:lastRenderedPageBreak/>
+        <w:t xml:space="preserve">acertado para las PYME, creo que existe una ventana muy interesante y amplia para explotar. Además, esta situación creo que es perfecta dado la situación de mi empresa, una primeriza y con poca experiencia, por lo que mis precios se ajustan mucho mejor </w:t>
       </w:r>
       <w:r>
         <w:rPr>
@@ -6519,8 +6966,19 @@
                 <w:szCs w:val="24"/>
                 <w:lang w:eastAsia="es-ES"/>
               </w:rPr>
-              <w:t>Amazon Web Services</w:t>
-            </w:r>
+              <w:t xml:space="preserve">Amazon Web </w:t>
+            </w:r>
+            <w:proofErr w:type="spellStart"/>
+            <w:r>
+              <w:rPr>
+                <w:rFonts w:ascii="Arial" w:hAnsi="Arial" w:cs="Arial"/>
+                <w:sz w:val="24"/>
+                <w:szCs w:val="24"/>
+                <w:lang w:eastAsia="es-ES"/>
+              </w:rPr>
+              <w:t>Services</w:t>
+            </w:r>
+            <w:proofErr w:type="spellEnd"/>
           </w:p>
         </w:tc>
       </w:tr>
@@ -6674,7 +7132,18 @@
           <w:szCs w:val="24"/>
           <w:lang w:eastAsia="es-ES"/>
         </w:rPr>
-        <w:t>cliente. Con la accesibilidad, podemos ayudar a que gente que tiene ciertos problemas, como puede ser daltonismo o deficiencia visual, para que utilicen la aplicación sin complicaciones.</w:t>
+        <w:t xml:space="preserve">cliente. Con la accesibilidad, podemos ayudar a que gente </w:t>
+      </w:r>
+      <w:r>
+        <w:rPr>
+          <w:rFonts w:ascii="Arial" w:eastAsia="Times New Roman" w:hAnsi="Arial" w:cs="Arial"/>
+          <w:color w:val="000000"/>
+          <w:sz w:val="24"/>
+          <w:szCs w:val="24"/>
+          <w:lang w:eastAsia="es-ES"/>
+        </w:rPr>
+        <w:lastRenderedPageBreak/>
+        <w:t>que tiene ciertos problemas, como puede ser daltonismo o deficiencia visual, para que utilicen la aplicación sin complicaciones.</w:t>
       </w:r>
     </w:p>
     <w:p>
@@ -6746,6 +7215,7 @@
         </w:rPr>
         <w:t xml:space="preserve">está en el centro de Benidorm, concretamente en la </w:t>
       </w:r>
+      <w:proofErr w:type="spellStart"/>
       <w:r>
         <w:rPr>
           <w:rFonts w:ascii="Arial" w:hAnsi="Arial" w:cs="Arial"/>
@@ -6754,7 +7224,18 @@
           <w:sz w:val="24"/>
           <w:szCs w:val="24"/>
         </w:rPr>
-        <w:t>Avinguda Rei Jaume I</w:t>
+        <w:t>Avinguda</w:t>
+      </w:r>
+      <w:proofErr w:type="spellEnd"/>
+      <w:r>
+        <w:rPr>
+          <w:rFonts w:ascii="Arial" w:hAnsi="Arial" w:cs="Arial"/>
+          <w:i/>
+          <w:iCs/>
+          <w:sz w:val="24"/>
+          <w:szCs w:val="24"/>
+        </w:rPr>
+        <w:t xml:space="preserve"> Rei Jaume I</w:t>
       </w:r>
       <w:r>
         <w:rPr>
@@ -6807,85 +7288,6 @@
           <w:szCs w:val="24"/>
         </w:rPr>
         <w:t>El plano de mi oficina será el siguiente.</w:t>
-      </w:r>
-    </w:p>
-    <w:p>
-      <w:pPr>
-        <w:spacing w:after="0" w:line="276" w:lineRule="auto"/>
-        <w:ind w:firstLine="284"/>
-        <w:jc w:val="both"/>
-        <w:rPr>
-          <w:rFonts w:ascii="Arial" w:hAnsi="Arial" w:cs="Arial"/>
-          <w:sz w:val="24"/>
-          <w:szCs w:val="24"/>
-        </w:rPr>
-      </w:pPr>
-      <w:r>
-        <w:rPr>
-          <w:noProof/>
-        </w:rPr>
-        <w:drawing>
-          <wp:anchor distT="0" distB="0" distL="114300" distR="114300" simplePos="0" relativeHeight="251669504" behindDoc="0" locked="0" layoutInCell="1" allowOverlap="1" wp14:anchorId="45C66442" wp14:editId="78EFE1F6">
-            <wp:simplePos x="0" y="0"/>
-            <wp:positionH relativeFrom="column">
-              <wp:posOffset>2722880</wp:posOffset>
-            </wp:positionH>
-            <wp:positionV relativeFrom="paragraph">
-              <wp:posOffset>76200</wp:posOffset>
-            </wp:positionV>
-            <wp:extent cx="2279015" cy="2279015"/>
-            <wp:effectExtent l="0" t="0" r="6985" b="6985"/>
-            <wp:wrapSquare wrapText="bothSides"/>
-            <wp:docPr id="8" name="Imagen 8" descr="Habitaciones de una casa perspectiva isométrica. por lostmemorycs -  Tutoriales en comunidad | CLIP STUDIO TIPS"/>
-            <wp:cNvGraphicFramePr>
-              <a:graphicFrameLocks xmlns:a="http://schemas.openxmlformats.org/drawingml/2006/main" noChangeAspect="1"/>
-            </wp:cNvGraphicFramePr>
-            <a:graphic xmlns:a="http://schemas.openxmlformats.org/drawingml/2006/main">
-              <a:graphicData uri="http://schemas.openxmlformats.org/drawingml/2006/picture">
-                <pic:pic xmlns:pic="http://schemas.openxmlformats.org/drawingml/2006/picture">
-                  <pic:nvPicPr>
-                    <pic:cNvPr id="0" name="Picture 1" descr="Habitaciones de una casa perspectiva isométrica. por lostmemorycs -  Tutoriales en comunidad | CLIP STUDIO TIPS"/>
-                    <pic:cNvPicPr>
-                      <a:picLocks noChangeAspect="1" noChangeArrowheads="1"/>
-                    </pic:cNvPicPr>
-                  </pic:nvPicPr>
-                  <pic:blipFill>
-                    <a:blip r:embed="rId16" cstate="print">
-                      <a:extLst>
-                        <a:ext uri="{28A0092B-C50C-407E-A947-70E740481C1C}">
-                          <a14:useLocalDpi xmlns:a14="http://schemas.microsoft.com/office/drawing/2010/main" val="0"/>
-                        </a:ext>
-                      </a:extLst>
-                    </a:blip>
-                    <a:srcRect/>
-                    <a:stretch>
-                      <a:fillRect/>
-                    </a:stretch>
-                  </pic:blipFill>
-                  <pic:spPr bwMode="auto">
-                    <a:xfrm>
-                      <a:off x="0" y="0"/>
-                      <a:ext cx="2279015" cy="2279015"/>
-                    </a:xfrm>
-                    <a:prstGeom prst="rect">
-                      <a:avLst/>
-                    </a:prstGeom>
-                    <a:noFill/>
-                    <a:ln>
-                      <a:noFill/>
-                    </a:ln>
-                  </pic:spPr>
-                </pic:pic>
-              </a:graphicData>
-            </a:graphic>
-            <wp14:sizeRelH relativeFrom="margin">
-              <wp14:pctWidth>0</wp14:pctWidth>
-            </wp14:sizeRelH>
-            <wp14:sizeRelV relativeFrom="margin">
-              <wp14:pctHeight>0</wp14:pctHeight>
-            </wp14:sizeRelV>
-          </wp:anchor>
-        </w:drawing>
       </w:r>
       <w:r>
         <w:rPr>
@@ -6916,7 +7318,7 @@
                     <pic:cNvPicPr/>
                   </pic:nvPicPr>
                   <pic:blipFill>
-                    <a:blip r:embed="rId17">
+                    <a:blip r:embed="rId21">
                       <a:extLst>
                         <a:ext uri="{28A0092B-C50C-407E-A947-70E740481C1C}">
                           <a14:useLocalDpi xmlns:a14="http://schemas.microsoft.com/office/drawing/2010/main" val="0"/>
@@ -6949,6 +7351,73 @@
           <w:rFonts w:ascii="Arial Black" w:hAnsi="Arial Black"/>
         </w:rPr>
       </w:pPr>
+      <w:r>
+        <w:rPr>
+          <w:noProof/>
+        </w:rPr>
+        <w:drawing>
+          <wp:anchor distT="0" distB="0" distL="114300" distR="114300" simplePos="0" relativeHeight="251669504" behindDoc="0" locked="0" layoutInCell="1" allowOverlap="1" wp14:anchorId="45C66442" wp14:editId="5E8A0837">
+            <wp:simplePos x="0" y="0"/>
+            <wp:positionH relativeFrom="column">
+              <wp:posOffset>2717165</wp:posOffset>
+            </wp:positionH>
+            <wp:positionV relativeFrom="paragraph">
+              <wp:posOffset>6985</wp:posOffset>
+            </wp:positionV>
+            <wp:extent cx="2051050" cy="2051050"/>
+            <wp:effectExtent l="0" t="0" r="6350" b="6350"/>
+            <wp:wrapSquare wrapText="bothSides"/>
+            <wp:docPr id="8" name="Imagen 8" descr="Habitaciones de una casa perspectiva isométrica. por lostmemorycs -  Tutoriales en comunidad | CLIP STUDIO TIPS"/>
+            <wp:cNvGraphicFramePr>
+              <a:graphicFrameLocks xmlns:a="http://schemas.openxmlformats.org/drawingml/2006/main" noChangeAspect="1"/>
+            </wp:cNvGraphicFramePr>
+            <a:graphic xmlns:a="http://schemas.openxmlformats.org/drawingml/2006/main">
+              <a:graphicData uri="http://schemas.openxmlformats.org/drawingml/2006/picture">
+                <pic:pic xmlns:pic="http://schemas.openxmlformats.org/drawingml/2006/picture">
+                  <pic:nvPicPr>
+                    <pic:cNvPr id="0" name="Picture 1" descr="Habitaciones de una casa perspectiva isométrica. por lostmemorycs -  Tutoriales en comunidad | CLIP STUDIO TIPS"/>
+                    <pic:cNvPicPr>
+                      <a:picLocks noChangeAspect="1" noChangeArrowheads="1"/>
+                    </pic:cNvPicPr>
+                  </pic:nvPicPr>
+                  <pic:blipFill>
+                    <a:blip r:embed="rId22" cstate="print">
+                      <a:extLst>
+                        <a:ext uri="{28A0092B-C50C-407E-A947-70E740481C1C}">
+                          <a14:useLocalDpi xmlns:a14="http://schemas.microsoft.com/office/drawing/2010/main" val="0"/>
+                        </a:ext>
+                      </a:extLst>
+                    </a:blip>
+                    <a:srcRect/>
+                    <a:stretch>
+                      <a:fillRect/>
+                    </a:stretch>
+                  </pic:blipFill>
+                  <pic:spPr bwMode="auto">
+                    <a:xfrm>
+                      <a:off x="0" y="0"/>
+                      <a:ext cx="2051050" cy="2051050"/>
+                    </a:xfrm>
+                    <a:prstGeom prst="rect">
+                      <a:avLst/>
+                    </a:prstGeom>
+                    <a:noFill/>
+                    <a:ln>
+                      <a:noFill/>
+                    </a:ln>
+                  </pic:spPr>
+                </pic:pic>
+              </a:graphicData>
+            </a:graphic>
+            <wp14:sizeRelH relativeFrom="margin">
+              <wp14:pctWidth>0</wp14:pctWidth>
+            </wp14:sizeRelH>
+            <wp14:sizeRelV relativeFrom="margin">
+              <wp14:pctHeight>0</wp14:pctHeight>
+            </wp14:sizeRelV>
+          </wp:anchor>
+        </w:drawing>
+      </w:r>
     </w:p>
     <w:p>
       <w:pPr>
@@ -7251,7 +7720,6 @@
         <w:rPr>
           <w:rFonts w:ascii="Arial Black" w:hAnsi="Arial Black"/>
         </w:rPr>
-        <w:lastRenderedPageBreak/>
         <w:t>Análisis DAFO</w:t>
       </w:r>
       <w:bookmarkEnd w:id="27"/>
@@ -7262,11 +7730,9 @@
         <w:ind w:firstLine="284"/>
         <w:jc w:val="both"/>
         <w:rPr>
-          <w:rFonts w:ascii="Arial" w:eastAsia="Times New Roman" w:hAnsi="Arial" w:cs="Arial"/>
-          <w:color w:val="000000"/>
-          <w:sz w:val="24"/>
-          <w:szCs w:val="24"/>
-          <w:lang w:eastAsia="es-ES"/>
+          <w:rFonts w:ascii="Arial" w:hAnsi="Arial" w:cs="Arial"/>
+          <w:sz w:val="24"/>
+          <w:szCs w:val="24"/>
         </w:rPr>
       </w:pPr>
       <w:r>
@@ -7274,17 +7740,17 @@
           <w:noProof/>
         </w:rPr>
         <w:drawing>
-          <wp:anchor distT="0" distB="0" distL="114300" distR="114300" simplePos="0" relativeHeight="251675648" behindDoc="1" locked="0" layoutInCell="1" allowOverlap="1" wp14:anchorId="29213E4D" wp14:editId="0A3A8F35">
+          <wp:anchor distT="0" distB="0" distL="114300" distR="114300" simplePos="0" relativeHeight="251675648" behindDoc="1" locked="0" layoutInCell="1" allowOverlap="1" wp14:anchorId="29213E4D" wp14:editId="2D82F442">
             <wp:simplePos x="0" y="0"/>
             <wp:positionH relativeFrom="margin">
-              <wp:align>right</wp:align>
+              <wp:align>left</wp:align>
             </wp:positionH>
             <wp:positionV relativeFrom="paragraph">
-              <wp:posOffset>444697</wp:posOffset>
+              <wp:posOffset>628650</wp:posOffset>
             </wp:positionV>
             <wp:extent cx="3463925" cy="2597150"/>
-            <wp:effectExtent l="0" t="0" r="0" b="0"/>
-            <wp:wrapSquare wrapText="bothSides"/>
+            <wp:effectExtent l="0" t="0" r="3175" b="0"/>
+            <wp:wrapTopAndBottom/>
             <wp:docPr id="14" name="Imagen 14"/>
             <wp:cNvGraphicFramePr>
               <a:graphicFrameLocks xmlns:a="http://schemas.openxmlformats.org/drawingml/2006/main" noChangeAspect="1"/>
@@ -7299,7 +7765,7 @@
                     </pic:cNvPicPr>
                   </pic:nvPicPr>
                   <pic:blipFill>
-                    <a:blip r:embed="rId18" cstate="print">
+                    <a:blip r:embed="rId23" cstate="print">
                       <a:extLst>
                         <a:ext uri="{28A0092B-C50C-407E-A947-70E740481C1C}">
                           <a14:useLocalDpi xmlns:a14="http://schemas.microsoft.com/office/drawing/2010/main" val="0"/>
@@ -7356,38 +7822,31 @@
         </w:rPr>
         <w:t>a empresa para observar, detenidamente, sus inconvenientes (debilidades y amenazas) y sus ventajas (amenazas y fortalezas).</w:t>
       </w:r>
+      <w:bookmarkStart w:id="28" w:name="_Toc131262110"/>
     </w:p>
     <w:p>
       <w:pPr>
-        <w:rPr>
-          <w:rFonts w:ascii="Arial" w:hAnsi="Arial" w:cs="Arial"/>
-          <w:sz w:val="24"/>
-          <w:szCs w:val="24"/>
-        </w:rPr>
-      </w:pPr>
-      <w:r>
-        <w:rPr>
-          <w:rFonts w:ascii="Arial" w:hAnsi="Arial" w:cs="Arial"/>
-          <w:sz w:val="24"/>
-          <w:szCs w:val="24"/>
-        </w:rPr>
-        <w:br w:type="page"/>
-      </w:r>
+        <w:pStyle w:val="Ttulo2"/>
+        <w:spacing w:line="276" w:lineRule="auto"/>
+        <w:jc w:val="both"/>
+        <w:rPr>
+          <w:rFonts w:ascii="Arial Black" w:hAnsi="Arial Black"/>
+        </w:rPr>
+      </w:pPr>
     </w:p>
     <w:p>
       <w:pPr>
-        <w:pStyle w:val="Ttulo1"/>
+        <w:pStyle w:val="Ttulo2"/>
+        <w:spacing w:line="276" w:lineRule="auto"/>
         <w:jc w:val="both"/>
         <w:rPr>
           <w:rFonts w:ascii="Arial Black" w:hAnsi="Arial Black"/>
         </w:rPr>
       </w:pPr>
-      <w:bookmarkStart w:id="28" w:name="_Toc131262110"/>
       <w:r>
         <w:rPr>
           <w:rFonts w:ascii="Arial Black" w:hAnsi="Arial Black"/>
         </w:rPr>
-        <w:lastRenderedPageBreak/>
         <w:t>Plan de marketing</w:t>
       </w:r>
       <w:bookmarkEnd w:id="28"/>
@@ -7460,7 +7919,29 @@
           <w:szCs w:val="24"/>
           <w:lang w:eastAsia="es-ES"/>
         </w:rPr>
-        <w:t>depende del cliente. A su vez, también dependerá del cliente y de la situación actual el lenguaje de programación en el cuál se desarrollará la aplicación.</w:t>
+        <w:t xml:space="preserve">depende del cliente. A su vez, también dependerá del cliente y de la situación actual el lenguaje de programación en el </w:t>
+      </w:r>
+      <w:proofErr w:type="spellStart"/>
+      <w:r>
+        <w:rPr>
+          <w:rFonts w:ascii="Arial" w:eastAsia="Times New Roman" w:hAnsi="Arial" w:cs="Arial"/>
+          <w:color w:val="000000"/>
+          <w:sz w:val="24"/>
+          <w:szCs w:val="24"/>
+          <w:lang w:eastAsia="es-ES"/>
+        </w:rPr>
+        <w:t>cuál</w:t>
+      </w:r>
+      <w:proofErr w:type="spellEnd"/>
+      <w:r>
+        <w:rPr>
+          <w:rFonts w:ascii="Arial" w:eastAsia="Times New Roman" w:hAnsi="Arial" w:cs="Arial"/>
+          <w:color w:val="000000"/>
+          <w:sz w:val="24"/>
+          <w:szCs w:val="24"/>
+          <w:lang w:eastAsia="es-ES"/>
+        </w:rPr>
+        <w:t xml:space="preserve"> se desarrollará la aplicación.</w:t>
       </w:r>
     </w:p>
     <w:p>
@@ -7741,7 +8222,18 @@
           <w:szCs w:val="24"/>
           <w:lang w:eastAsia="es-ES"/>
         </w:rPr>
-        <w:t xml:space="preserve"> y demostraciones de nuestros servicios para que las empresas que vean nuestros perfiles puedan contactar con nosotros para un servicio personalizado. </w:t>
+        <w:t xml:space="preserve"> y demostraciones de nuestros servicios </w:t>
+      </w:r>
+      <w:r>
+        <w:rPr>
+          <w:rFonts w:ascii="Arial" w:eastAsia="Times New Roman" w:hAnsi="Arial" w:cs="Arial"/>
+          <w:color w:val="000000"/>
+          <w:sz w:val="24"/>
+          <w:szCs w:val="24"/>
+          <w:lang w:eastAsia="es-ES"/>
+        </w:rPr>
+        <w:lastRenderedPageBreak/>
+        <w:t xml:space="preserve">para que las empresas que vean nuestros perfiles puedan contactar con nosotros para un servicio personalizado. </w:t>
       </w:r>
     </w:p>
     <w:p>
@@ -9279,6 +9771,7 @@
               </w:rPr>
               <w:t xml:space="preserve">SS </w:t>
             </w:r>
+            <w:proofErr w:type="gramStart"/>
             <w:r>
               <w:rPr>
                 <w:rFonts w:ascii="Arial" w:eastAsia="Times New Roman" w:hAnsi="Arial" w:cs="Arial"/>
@@ -9297,7 +9790,18 @@
                 <w:szCs w:val="24"/>
                 <w:lang w:eastAsia="es-ES"/>
               </w:rPr>
-              <w:t>(960</w:t>
+              <w:t>(</w:t>
+            </w:r>
+            <w:proofErr w:type="gramEnd"/>
+            <w:r>
+              <w:rPr>
+                <w:rFonts w:ascii="Arial" w:eastAsia="Times New Roman" w:hAnsi="Arial" w:cs="Arial"/>
+                <w:color w:val="000000"/>
+                <w:sz w:val="24"/>
+                <w:szCs w:val="24"/>
+                <w:lang w:eastAsia="es-ES"/>
+              </w:rPr>
+              <w:t>960</w:t>
             </w:r>
             <w:r>
               <w:rPr>
@@ -9851,6 +10355,7 @@
         <w:rPr>
           <w:rFonts w:ascii="Arial Black" w:hAnsi="Arial Black"/>
         </w:rPr>
+        <w:lastRenderedPageBreak/>
         <w:t>Ayudas y subvenciones</w:t>
       </w:r>
       <w:bookmarkEnd w:id="35"/>
@@ -9872,18 +10377,7 @@
           <w:szCs w:val="24"/>
           <w:lang w:eastAsia="es-ES"/>
         </w:rPr>
-        <w:t xml:space="preserve">Para el comienzo de todas las empresas, las ayudas son más que importantes. Hay de todo tipo de ayudas, como la ayuda para jóvenes </w:t>
-      </w:r>
-      <w:r>
-        <w:rPr>
-          <w:rFonts w:ascii="Arial" w:eastAsia="Times New Roman" w:hAnsi="Arial" w:cs="Arial"/>
-          <w:color w:val="000000"/>
-          <w:sz w:val="24"/>
-          <w:szCs w:val="24"/>
-          <w:lang w:eastAsia="es-ES"/>
-        </w:rPr>
-        <w:lastRenderedPageBreak/>
-        <w:t xml:space="preserve">emprendedores o para mujeres emprendedoras. En el caso de nuestra empresa, hemos decidido obtener la bonificación en la SS para las altas iniciales. Esta ayuda lo que nos otorga es una cuota mensual de 80€ en el apartado de SS, lo que supone una reducción </w:t>
+        <w:t xml:space="preserve">Para el comienzo de todas las empresas, las ayudas son más que importantes. Hay de todo tipo de ayudas, como la ayuda para jóvenes emprendedores o para mujeres emprendedoras. En el caso de nuestra empresa, hemos decidido obtener la bonificación en la SS para las altas iniciales. Esta ayuda lo que nos otorga es una cuota mensual de 80€ en el apartado de SS, lo que supone una reducción </w:t>
       </w:r>
       <w:r>
         <w:rPr>
@@ -10092,7 +10586,7 @@
               <w:spacing w:after="0" w:line="240" w:lineRule="auto"/>
               <w:jc w:val="center"/>
               <w:rPr>
-                <w:rFonts w:ascii="Times New Roman" w:eastAsia="Times New Roman" w:hAnsi="Times New Roman" w:cs="Times New Roman"/>
+                <w:rFonts w:ascii="Arial" w:eastAsia="Times New Roman" w:hAnsi="Arial" w:cs="Arial"/>
                 <w:sz w:val="24"/>
                 <w:szCs w:val="24"/>
                 <w:lang w:eastAsia="es-ES"/>
@@ -10172,7 +10666,7 @@
               <w:spacing w:after="0" w:line="240" w:lineRule="auto"/>
               <w:jc w:val="center"/>
               <w:rPr>
-                <w:rFonts w:ascii="Times New Roman" w:eastAsia="Times New Roman" w:hAnsi="Times New Roman" w:cs="Times New Roman"/>
+                <w:rFonts w:ascii="Arial" w:eastAsia="Times New Roman" w:hAnsi="Arial" w:cs="Arial"/>
                 <w:sz w:val="24"/>
                 <w:szCs w:val="24"/>
                 <w:lang w:eastAsia="es-ES"/>
@@ -10372,7 +10866,7 @@
               <w:spacing w:after="0" w:line="240" w:lineRule="auto"/>
               <w:jc w:val="center"/>
               <w:rPr>
-                <w:rFonts w:ascii="Times New Roman" w:eastAsia="Times New Roman" w:hAnsi="Times New Roman" w:cs="Times New Roman"/>
+                <w:rFonts w:ascii="Arial" w:eastAsia="Times New Roman" w:hAnsi="Arial" w:cs="Arial"/>
                 <w:sz w:val="24"/>
                 <w:szCs w:val="24"/>
                 <w:lang w:eastAsia="es-ES"/>
@@ -10380,7 +10874,7 @@
             </w:pPr>
             <w:r>
               <w:rPr>
-                <w:rFonts w:ascii="Times New Roman" w:eastAsia="Times New Roman" w:hAnsi="Times New Roman" w:cs="Times New Roman"/>
+                <w:rFonts w:ascii="Arial" w:eastAsia="Times New Roman" w:hAnsi="Arial" w:cs="Arial"/>
                 <w:sz w:val="24"/>
                 <w:szCs w:val="24"/>
                 <w:lang w:eastAsia="es-ES"/>
@@ -10737,6 +11231,7 @@
         <w:rPr>
           <w:noProof/>
         </w:rPr>
+        <w:lastRenderedPageBreak/>
         <w:drawing>
           <wp:inline distT="0" distB="0" distL="0" distR="0" wp14:anchorId="5CE6F4EC" wp14:editId="234EDDE6">
             <wp:extent cx="4572000" cy="2743200"/>
@@ -10751,7 +11246,7 @@
             <wp:cNvGraphicFramePr/>
             <a:graphic xmlns:a="http://schemas.openxmlformats.org/drawingml/2006/main">
               <a:graphicData uri="http://schemas.openxmlformats.org/drawingml/2006/chart">
-                <c:chart xmlns:c="http://schemas.openxmlformats.org/drawingml/2006/chart" xmlns:r="http://schemas.openxmlformats.org/officeDocument/2006/relationships" r:id="rId19"/>
+                <c:chart xmlns:c="http://schemas.openxmlformats.org/drawingml/2006/chart" xmlns:r="http://schemas.openxmlformats.org/officeDocument/2006/relationships" r:id="rId24"/>
               </a:graphicData>
             </a:graphic>
           </wp:inline>
@@ -10779,18 +11274,7 @@
           <w:szCs w:val="24"/>
           <w:lang w:eastAsia="es-ES"/>
         </w:rPr>
-        <w:t xml:space="preserve">Como se puede observar en el anterior gráfico, nuestro punto muerto se encuentra entre el quinto y sexto mes, debido a que en esa fecha se realiza el </w:t>
-      </w:r>
-      <w:r>
-        <w:rPr>
-          <w:rFonts w:ascii="Arial" w:eastAsia="Times New Roman" w:hAnsi="Arial" w:cs="Arial"/>
-          <w:color w:val="000000"/>
-          <w:sz w:val="24"/>
-          <w:szCs w:val="24"/>
-          <w:lang w:eastAsia="es-ES"/>
-        </w:rPr>
-        <w:lastRenderedPageBreak/>
-        <w:t>segundo pago del proyecto. A partir del sexto mes, todos los ingresos pasan a ser ingresos netos.</w:t>
+        <w:t>Como se puede observar en el anterior gráfico, nuestro punto muerto se encuentra entre el quinto y sexto mes, debido a que en esa fecha se realiza el segundo pago del proyecto. A partir del sexto mes, todos los ingresos pasan a ser ingresos netos.</w:t>
       </w:r>
     </w:p>
     <w:p>
@@ -11298,6 +11782,30 @@
               </w:rPr>
               <w:t>ITPAJD</w:t>
             </w:r>
+            <w:r>
+              <w:rPr>
+                <w:rFonts w:ascii="Arial" w:hAnsi="Arial" w:cs="Arial"/>
+                <w:sz w:val="24"/>
+                <w:szCs w:val="24"/>
+              </w:rPr>
+              <w:t xml:space="preserve"> </w:t>
+            </w:r>
+            <w:r>
+              <w:rPr>
+                <w:rFonts w:ascii="Arial" w:eastAsia="Calibri" w:hAnsi="Arial" w:cs="Arial"/>
+                <w:sz w:val="24"/>
+                <w:szCs w:val="24"/>
+              </w:rPr>
+              <w:t>→</w:t>
+            </w:r>
+            <w:r>
+              <w:rPr>
+                <w:rFonts w:ascii="Arial" w:eastAsia="Calibri" w:hAnsi="Arial" w:cs="Arial"/>
+                <w:sz w:val="24"/>
+                <w:szCs w:val="24"/>
+              </w:rPr>
+              <w:t xml:space="preserve"> Hacienda autonómica</w:t>
+            </w:r>
           </w:p>
         </w:tc>
         <w:tc>
@@ -11639,7 +12147,25 @@
                 <w:sz w:val="24"/>
                 <w:szCs w:val="24"/>
               </w:rPr>
-              <w:t xml:space="preserve">Alta al representate/s en el régimen correspondiente de la SS </w:t>
+              <w:t xml:space="preserve">Alta al </w:t>
+            </w:r>
+            <w:proofErr w:type="spellStart"/>
+            <w:r>
+              <w:rPr>
+                <w:rFonts w:ascii="Arial" w:hAnsi="Arial" w:cs="Arial"/>
+                <w:sz w:val="24"/>
+                <w:szCs w:val="24"/>
+              </w:rPr>
+              <w:t>representate</w:t>
+            </w:r>
+            <w:proofErr w:type="spellEnd"/>
+            <w:r>
+              <w:rPr>
+                <w:rFonts w:ascii="Arial" w:hAnsi="Arial" w:cs="Arial"/>
+                <w:sz w:val="24"/>
+                <w:szCs w:val="24"/>
+              </w:rPr>
+              <w:t xml:space="preserve">/s en el régimen correspondiente de la SS </w:t>
             </w:r>
           </w:p>
         </w:tc>
@@ -11795,6 +12321,7 @@
                   <w14:round/>
                 </w14:textOutline>
               </w:rPr>
+              <w:lastRenderedPageBreak/>
               <w:t xml:space="preserve"> </w:t>
             </w:r>
             <w:r>
@@ -11958,7 +12485,7 @@
                 <w:sz w:val="24"/>
                 <w:szCs w:val="24"/>
               </w:rPr>
-              <w:t>Justificación de aportaciones dinerarias o no dinerarias</w:t>
+              <w:t>Legalización de los libros de cuentas anuales</w:t>
             </w:r>
           </w:p>
         </w:tc>
@@ -12039,7 +12566,15 @@
                 <w:sz w:val="24"/>
                 <w:szCs w:val="24"/>
               </w:rPr>
-              <w:t>Liquidación del impuesto de transmisiones patrimoniales y actos jurídicos documentados</w:t>
+              <w:t xml:space="preserve">Inscripción en el </w:t>
+            </w:r>
+            <w:r>
+              <w:rPr>
+                <w:rFonts w:ascii="Arial" w:hAnsi="Arial" w:cs="Arial"/>
+                <w:sz w:val="24"/>
+                <w:szCs w:val="24"/>
+              </w:rPr>
+              <w:t>RGPD</w:t>
             </w:r>
           </w:p>
         </w:tc>
@@ -12070,10 +12605,12 @@
         </w:tc>
       </w:tr>
       <w:tr>
+        <w:trPr>
+          <w:trHeight w:val="265"/>
+        </w:trPr>
         <w:tc>
           <w:tcPr>
             <w:tcW w:w="2831" w:type="dxa"/>
-            <w:vMerge/>
             <w:vAlign w:val="center"/>
           </w:tcPr>
           <w:p>
@@ -12097,73 +12634,7 @@
                 </w14:textOutline>
               </w:rPr>
             </w:pPr>
-          </w:p>
-        </w:tc>
-        <w:tc>
-          <w:tcPr>
-            <w:tcW w:w="2831" w:type="dxa"/>
-            <w:vAlign w:val="center"/>
-          </w:tcPr>
-          <w:p>
-            <w:pPr>
-              <w:spacing w:line="276" w:lineRule="auto"/>
-              <w:jc w:val="center"/>
-              <w:rPr>
-                <w:rFonts w:ascii="Arial" w:hAnsi="Arial" w:cs="Arial"/>
-                <w:sz w:val="24"/>
-                <w:szCs w:val="24"/>
-              </w:rPr>
-            </w:pPr>
-            <w:r>
-              <w:rPr>
-                <w:rFonts w:ascii="Arial" w:hAnsi="Arial" w:cs="Arial"/>
-                <w:sz w:val="24"/>
-                <w:szCs w:val="24"/>
-              </w:rPr>
-              <w:t>Inscripción en el registro correspondiente</w:t>
-            </w:r>
-          </w:p>
-        </w:tc>
-        <w:tc>
-          <w:tcPr>
-            <w:tcW w:w="2832" w:type="dxa"/>
-            <w:vAlign w:val="center"/>
-          </w:tcPr>
-          <w:p>
-            <w:pPr>
-              <w:spacing w:line="276" w:lineRule="auto"/>
-              <w:jc w:val="center"/>
-              <w:rPr>
-                <w:rFonts w:ascii="Arial" w:hAnsi="Arial" w:cs="Arial"/>
-                <w:sz w:val="24"/>
-                <w:szCs w:val="24"/>
-              </w:rPr>
-            </w:pPr>
-            <w:r>
-              <w:rPr>
-                <w:rFonts w:ascii="Arial" w:hAnsi="Arial" w:cs="Arial"/>
-                <w:sz w:val="24"/>
-                <w:szCs w:val="24"/>
-              </w:rPr>
-              <w:t>Gratuito</w:t>
-            </w:r>
-          </w:p>
-        </w:tc>
-      </w:tr>
-      <w:tr>
-        <w:trPr>
-          <w:trHeight w:val="265"/>
-        </w:trPr>
-        <w:tc>
-          <w:tcPr>
-            <w:tcW w:w="2831" w:type="dxa"/>
-            <w:vMerge w:val="restart"/>
-            <w:vAlign w:val="center"/>
-          </w:tcPr>
-          <w:p>
-            <w:pPr>
-              <w:spacing w:line="276" w:lineRule="auto"/>
-              <w:jc w:val="center"/>
+            <w:r>
               <w:rPr>
                 <w:rFonts w:ascii="Arial Black" w:hAnsi="Arial Black"/>
                 <w:color w:val="000000" w:themeColor="text1"/>
@@ -12180,109 +12651,8 @@
                   <w14:round/>
                 </w14:textOutline>
               </w:rPr>
-            </w:pPr>
-            <w:r>
-              <w:rPr>
-                <w:rFonts w:ascii="Arial Black" w:hAnsi="Arial Black"/>
-                <w:color w:val="000000" w:themeColor="text1"/>
-                <w:sz w:val="24"/>
-                <w:szCs w:val="24"/>
-                <w14:shadow w14:blurRad="38100" w14:dist="19050" w14:dir="2700000" w14:sx="100000" w14:sy="100000" w14:kx="0" w14:ky="0" w14:algn="tl">
-                  <w14:schemeClr w14:val="dk1">
-                    <w14:alpha w14:val="60000"/>
-                  </w14:schemeClr>
-                </w14:shadow>
-                <w14:textOutline w14:w="0" w14:cap="flat" w14:cmpd="sng" w14:algn="ctr">
-                  <w14:noFill/>
-                  <w14:prstDash w14:val="solid"/>
-                  <w14:round/>
-                </w14:textOutline>
-              </w:rPr>
               <w:t>Notaría</w:t>
             </w:r>
-          </w:p>
-        </w:tc>
-        <w:tc>
-          <w:tcPr>
-            <w:tcW w:w="2831" w:type="dxa"/>
-            <w:vAlign w:val="center"/>
-          </w:tcPr>
-          <w:p>
-            <w:pPr>
-              <w:spacing w:line="276" w:lineRule="auto"/>
-              <w:jc w:val="center"/>
-              <w:rPr>
-                <w:rFonts w:ascii="Arial" w:hAnsi="Arial" w:cs="Arial"/>
-                <w:sz w:val="24"/>
-                <w:szCs w:val="24"/>
-              </w:rPr>
-            </w:pPr>
-            <w:r>
-              <w:rPr>
-                <w:rFonts w:ascii="Arial" w:hAnsi="Arial" w:cs="Arial"/>
-                <w:sz w:val="24"/>
-                <w:szCs w:val="24"/>
-              </w:rPr>
-              <w:t>Inscripción de la escritura de constitución</w:t>
-            </w:r>
-          </w:p>
-        </w:tc>
-        <w:tc>
-          <w:tcPr>
-            <w:tcW w:w="2832" w:type="dxa"/>
-            <w:vAlign w:val="center"/>
-          </w:tcPr>
-          <w:p>
-            <w:pPr>
-              <w:spacing w:line="276" w:lineRule="auto"/>
-              <w:jc w:val="center"/>
-              <w:rPr>
-                <w:rFonts w:ascii="Arial" w:hAnsi="Arial" w:cs="Arial"/>
-                <w:sz w:val="24"/>
-                <w:szCs w:val="24"/>
-              </w:rPr>
-            </w:pPr>
-            <w:r>
-              <w:rPr>
-                <w:rFonts w:ascii="Arial" w:hAnsi="Arial" w:cs="Arial"/>
-                <w:sz w:val="24"/>
-                <w:szCs w:val="24"/>
-              </w:rPr>
-              <w:t>Gratuito</w:t>
-            </w:r>
-          </w:p>
-        </w:tc>
-      </w:tr>
-      <w:tr>
-        <w:trPr>
-          <w:trHeight w:val="265"/>
-        </w:trPr>
-        <w:tc>
-          <w:tcPr>
-            <w:tcW w:w="2831" w:type="dxa"/>
-            <w:vMerge/>
-            <w:vAlign w:val="center"/>
-          </w:tcPr>
-          <w:p>
-            <w:pPr>
-              <w:spacing w:line="276" w:lineRule="auto"/>
-              <w:rPr>
-                <w:rFonts w:ascii="Arial Black" w:hAnsi="Arial Black"/>
-                <w:color w:val="000000" w:themeColor="text1"/>
-                <w:sz w:val="24"/>
-                <w:szCs w:val="24"/>
-                <w14:shadow w14:blurRad="38100" w14:dist="19050" w14:dir="2700000" w14:sx="100000" w14:sy="100000" w14:kx="0" w14:ky="0" w14:algn="tl">
-                  <w14:schemeClr w14:val="dk1">
-                    <w14:alpha w14:val="60000"/>
-                  </w14:schemeClr>
-                </w14:shadow>
-                <w14:textOutline w14:w="0" w14:cap="flat" w14:cmpd="sng" w14:algn="ctr">
-                  <w14:noFill/>
-                  <w14:prstDash w14:val="solid"/>
-                  <w14:round/>
-                </w14:textOutline>
-              </w:rPr>
-            </w:pPr>
           </w:p>
         </w:tc>
         <w:tc>
@@ -12353,6 +12723,7 @@
           <w:p>
             <w:pPr>
               <w:spacing w:line="276" w:lineRule="auto"/>
+              <w:jc w:val="center"/>
               <w:rPr>
                 <w:rFonts w:ascii="Arial Black" w:hAnsi="Arial Black"/>
                 <w:color w:val="000000" w:themeColor="text1"/>
@@ -12387,7 +12758,6 @@
                   <w14:round/>
                 </w14:textOutline>
               </w:rPr>
-              <w:lastRenderedPageBreak/>
               <w:t>Otros</w:t>
             </w:r>
           </w:p>
@@ -12475,7 +12845,7 @@
       </w:pPr>
     </w:p>
     <w:sectPr>
-      <w:footerReference w:type="default" r:id="rId20"/>
+      <w:footerReference w:type="default" r:id="rId25"/>
       <w:pgSz w:w="11906" w:h="16838"/>
       <w:pgMar w:top="1417" w:right="1701" w:bottom="1417" w:left="1701" w:header="708" w:footer="708" w:gutter="0"/>
       <w:pgNumType w:start="1"/>
@@ -14278,6 +14648,18 @@
       <w:u w:val="single"/>
     </w:rPr>
   </w:style>
+  <w:style w:type="paragraph" w:customStyle="1" w:styleId="Standard">
+    <w:name w:val="Standard"/>
+    <w:rsid w:val="00790094"/>
+    <w:pPr>
+      <w:suppressAutoHyphens/>
+      <w:autoSpaceDN w:val="0"/>
+      <w:textAlignment w:val="baseline"/>
+    </w:pPr>
+    <w:rPr>
+      <w:rFonts w:ascii="Calibri" w:eastAsia="Calibri" w:hAnsi="Calibri" w:cs="F"/>
+    </w:rPr>
+  </w:style>
 </w:styles>
 </file>
 

</xml_diff>

<commit_message>
Added some assets and new widgets
I've created some new widgets, e.g a text form field to use it in the login screen or the background for it. This background will be changed in the future for another one
</commit_message>
<xml_diff>
--- a/Apartado económico/ProyectoEmpresarial_AlejandroMM.docx
+++ b/Apartado económico/ProyectoEmpresarial_AlejandroMM.docx
@@ -1293,7 +1293,7 @@
             </w:rPr>
             <w:fldChar w:fldCharType="separate"/>
           </w:r>
-          <w:hyperlink w:anchor="_Toc131262091" w:history="1">
+          <w:hyperlink w:anchor="_Toc132103265" w:history="1">
             <w:r>
               <w:rPr>
                 <w:rStyle w:val="Hipervnculo"/>
@@ -1321,7 +1321,7 @@
                 <w:noProof/>
                 <w:webHidden/>
               </w:rPr>
-              <w:instrText xml:space="preserve"> PAGEREF _Toc131262091 \h </w:instrText>
+              <w:instrText xml:space="preserve"> PAGEREF _Toc132103265 \h </w:instrText>
             </w:r>
             <w:r>
               <w:rPr>
@@ -1341,7 +1341,7 @@
                 <w:noProof/>
                 <w:webHidden/>
               </w:rPr>
-              <w:t>2</w:t>
+              <w:t>3</w:t>
             </w:r>
             <w:r>
               <w:rPr>
@@ -1370,7 +1370,7 @@
               <w:lang w:eastAsia="es-ES"/>
             </w:rPr>
           </w:pPr>
-          <w:hyperlink w:anchor="_Toc131262092" w:history="1">
+          <w:hyperlink w:anchor="_Toc132103266" w:history="1">
             <w:r>
               <w:rPr>
                 <w:rStyle w:val="Hipervnculo"/>
@@ -1398,7 +1398,7 @@
                 <w:noProof/>
                 <w:webHidden/>
               </w:rPr>
-              <w:instrText xml:space="preserve"> PAGEREF _Toc131262092 \h </w:instrText>
+              <w:instrText xml:space="preserve"> PAGEREF _Toc132103266 \h </w:instrText>
             </w:r>
             <w:r>
               <w:rPr>
@@ -1447,7 +1447,7 @@
               <w:lang w:eastAsia="es-ES"/>
             </w:rPr>
           </w:pPr>
-          <w:hyperlink w:anchor="_Toc131262093" w:history="1">
+          <w:hyperlink w:anchor="_Toc132103267" w:history="1">
             <w:r>
               <w:rPr>
                 <w:rStyle w:val="Hipervnculo"/>
@@ -1475,7 +1475,7 @@
                 <w:noProof/>
                 <w:webHidden/>
               </w:rPr>
-              <w:instrText xml:space="preserve"> PAGEREF _Toc131262093 \h </w:instrText>
+              <w:instrText xml:space="preserve"> PAGEREF _Toc132103267 \h </w:instrText>
             </w:r>
             <w:r>
               <w:rPr>
@@ -1524,7 +1524,7 @@
               <w:lang w:eastAsia="es-ES"/>
             </w:rPr>
           </w:pPr>
-          <w:hyperlink w:anchor="_Toc131262094" w:history="1">
+          <w:hyperlink w:anchor="_Toc132103268" w:history="1">
             <w:r>
               <w:rPr>
                 <w:rStyle w:val="Hipervnculo"/>
@@ -1552,7 +1552,7 @@
                 <w:noProof/>
                 <w:webHidden/>
               </w:rPr>
-              <w:instrText xml:space="preserve"> PAGEREF _Toc131262094 \h </w:instrText>
+              <w:instrText xml:space="preserve"> PAGEREF _Toc132103268 \h </w:instrText>
             </w:r>
             <w:r>
               <w:rPr>
@@ -1572,7 +1572,7 @@
                 <w:noProof/>
                 <w:webHidden/>
               </w:rPr>
-              <w:t>6</w:t>
+              <w:t>5</w:t>
             </w:r>
             <w:r>
               <w:rPr>
@@ -1597,7 +1597,7 @@
               <w:lang w:eastAsia="es-ES"/>
             </w:rPr>
           </w:pPr>
-          <w:hyperlink w:anchor="_Toc131262095" w:history="1">
+          <w:hyperlink w:anchor="_Toc132103269" w:history="1">
             <w:r>
               <w:rPr>
                 <w:rStyle w:val="Hipervnculo"/>
@@ -1625,7 +1625,7 @@
                 <w:noProof/>
                 <w:webHidden/>
               </w:rPr>
-              <w:instrText xml:space="preserve"> PAGEREF _Toc131262095 \h </w:instrText>
+              <w:instrText xml:space="preserve"> PAGEREF _Toc132103269 \h </w:instrText>
             </w:r>
             <w:r>
               <w:rPr>
@@ -1645,7 +1645,7 @@
                 <w:noProof/>
                 <w:webHidden/>
               </w:rPr>
-              <w:t>6</w:t>
+              <w:t>5</w:t>
             </w:r>
             <w:r>
               <w:rPr>
@@ -1670,7 +1670,7 @@
               <w:lang w:eastAsia="es-ES"/>
             </w:rPr>
           </w:pPr>
-          <w:hyperlink w:anchor="_Toc131262096" w:history="1">
+          <w:hyperlink w:anchor="_Toc132103270" w:history="1">
             <w:r>
               <w:rPr>
                 <w:rStyle w:val="Hipervnculo"/>
@@ -1698,7 +1698,7 @@
                 <w:noProof/>
                 <w:webHidden/>
               </w:rPr>
-              <w:instrText xml:space="preserve"> PAGEREF _Toc131262096 \h </w:instrText>
+              <w:instrText xml:space="preserve"> PAGEREF _Toc132103270 \h </w:instrText>
             </w:r>
             <w:r>
               <w:rPr>
@@ -1718,7 +1718,7 @@
                 <w:noProof/>
                 <w:webHidden/>
               </w:rPr>
-              <w:t>6</w:t>
+              <w:t>5</w:t>
             </w:r>
             <w:r>
               <w:rPr>
@@ -1743,7 +1743,7 @@
               <w:lang w:eastAsia="es-ES"/>
             </w:rPr>
           </w:pPr>
-          <w:hyperlink w:anchor="_Toc131262097" w:history="1">
+          <w:hyperlink w:anchor="_Toc132103271" w:history="1">
             <w:r>
               <w:rPr>
                 <w:rStyle w:val="Hipervnculo"/>
@@ -1771,7 +1771,7 @@
                 <w:noProof/>
                 <w:webHidden/>
               </w:rPr>
-              <w:instrText xml:space="preserve"> PAGEREF _Toc131262097 \h </w:instrText>
+              <w:instrText xml:space="preserve"> PAGEREF _Toc132103271 \h </w:instrText>
             </w:r>
             <w:r>
               <w:rPr>
@@ -1791,7 +1791,7 @@
                 <w:noProof/>
                 <w:webHidden/>
               </w:rPr>
-              <w:t>7</w:t>
+              <w:t>6</w:t>
             </w:r>
             <w:r>
               <w:rPr>
@@ -1816,7 +1816,7 @@
               <w:lang w:eastAsia="es-ES"/>
             </w:rPr>
           </w:pPr>
-          <w:hyperlink w:anchor="_Toc131262098" w:history="1">
+          <w:hyperlink w:anchor="_Toc132103272" w:history="1">
             <w:r>
               <w:rPr>
                 <w:rStyle w:val="Hipervnculo"/>
@@ -1844,7 +1844,7 @@
                 <w:noProof/>
                 <w:webHidden/>
               </w:rPr>
-              <w:instrText xml:space="preserve"> PAGEREF _Toc131262098 \h </w:instrText>
+              <w:instrText xml:space="preserve"> PAGEREF _Toc132103272 \h </w:instrText>
             </w:r>
             <w:r>
               <w:rPr>
@@ -1889,7 +1889,7 @@
               <w:lang w:eastAsia="es-ES"/>
             </w:rPr>
           </w:pPr>
-          <w:hyperlink w:anchor="_Toc131262099" w:history="1">
+          <w:hyperlink w:anchor="_Toc132103273" w:history="1">
             <w:r>
               <w:rPr>
                 <w:rStyle w:val="Hipervnculo"/>
@@ -1917,7 +1917,7 @@
                 <w:noProof/>
                 <w:webHidden/>
               </w:rPr>
-              <w:instrText xml:space="preserve"> PAGEREF _Toc131262099 \h </w:instrText>
+              <w:instrText xml:space="preserve"> PAGEREF _Toc132103273 \h </w:instrText>
             </w:r>
             <w:r>
               <w:rPr>
@@ -1937,7 +1937,7 @@
                 <w:noProof/>
                 <w:webHidden/>
               </w:rPr>
-              <w:t>8</w:t>
+              <w:t>7</w:t>
             </w:r>
             <w:r>
               <w:rPr>
@@ -1962,7 +1962,7 @@
               <w:lang w:eastAsia="es-ES"/>
             </w:rPr>
           </w:pPr>
-          <w:hyperlink w:anchor="_Toc131262100" w:history="1">
+          <w:hyperlink w:anchor="_Toc132103274" w:history="1">
             <w:r>
               <w:rPr>
                 <w:rStyle w:val="Hipervnculo"/>
@@ -1990,7 +1990,7 @@
                 <w:noProof/>
                 <w:webHidden/>
               </w:rPr>
-              <w:instrText xml:space="preserve"> PAGEREF _Toc131262100 \h </w:instrText>
+              <w:instrText xml:space="preserve"> PAGEREF _Toc132103274 \h </w:instrText>
             </w:r>
             <w:r>
               <w:rPr>
@@ -2010,7 +2010,7 @@
                 <w:noProof/>
                 <w:webHidden/>
               </w:rPr>
-              <w:t>8</w:t>
+              <w:t>7</w:t>
             </w:r>
             <w:r>
               <w:rPr>
@@ -2035,7 +2035,7 @@
               <w:lang w:eastAsia="es-ES"/>
             </w:rPr>
           </w:pPr>
-          <w:hyperlink w:anchor="_Toc131262101" w:history="1">
+          <w:hyperlink w:anchor="_Toc132103275" w:history="1">
             <w:r>
               <w:rPr>
                 <w:rStyle w:val="Hipervnculo"/>
@@ -2063,7 +2063,7 @@
                 <w:noProof/>
                 <w:webHidden/>
               </w:rPr>
-              <w:instrText xml:space="preserve"> PAGEREF _Toc131262101 \h </w:instrText>
+              <w:instrText xml:space="preserve"> PAGEREF _Toc132103275 \h </w:instrText>
             </w:r>
             <w:r>
               <w:rPr>
@@ -2108,7 +2108,7 @@
               <w:lang w:eastAsia="es-ES"/>
             </w:rPr>
           </w:pPr>
-          <w:hyperlink w:anchor="_Toc131262102" w:history="1">
+          <w:hyperlink w:anchor="_Toc132103276" w:history="1">
             <w:r>
               <w:rPr>
                 <w:rStyle w:val="Hipervnculo"/>
@@ -2136,7 +2136,7 @@
                 <w:noProof/>
                 <w:webHidden/>
               </w:rPr>
-              <w:instrText xml:space="preserve"> PAGEREF _Toc131262102 \h </w:instrText>
+              <w:instrText xml:space="preserve"> PAGEREF _Toc132103276 \h </w:instrText>
             </w:r>
             <w:r>
               <w:rPr>
@@ -2156,7 +2156,7 @@
                 <w:noProof/>
                 <w:webHidden/>
               </w:rPr>
-              <w:t>9</w:t>
+              <w:t>8</w:t>
             </w:r>
             <w:r>
               <w:rPr>
@@ -2181,7 +2181,7 @@
               <w:lang w:eastAsia="es-ES"/>
             </w:rPr>
           </w:pPr>
-          <w:hyperlink w:anchor="_Toc131262103" w:history="1">
+          <w:hyperlink w:anchor="_Toc132103277" w:history="1">
             <w:r>
               <w:rPr>
                 <w:rStyle w:val="Hipervnculo"/>
@@ -2209,7 +2209,7 @@
                 <w:noProof/>
                 <w:webHidden/>
               </w:rPr>
-              <w:instrText xml:space="preserve"> PAGEREF _Toc131262103 \h </w:instrText>
+              <w:instrText xml:space="preserve"> PAGEREF _Toc132103277 \h </w:instrText>
             </w:r>
             <w:r>
               <w:rPr>
@@ -2229,7 +2229,7 @@
                 <w:noProof/>
                 <w:webHidden/>
               </w:rPr>
-              <w:t>9</w:t>
+              <w:t>8</w:t>
             </w:r>
             <w:r>
               <w:rPr>
@@ -2254,7 +2254,7 @@
               <w:lang w:eastAsia="es-ES"/>
             </w:rPr>
           </w:pPr>
-          <w:hyperlink w:anchor="_Toc131262104" w:history="1">
+          <w:hyperlink w:anchor="_Toc132103278" w:history="1">
             <w:r>
               <w:rPr>
                 <w:rStyle w:val="Hipervnculo"/>
@@ -2282,7 +2282,7 @@
                 <w:noProof/>
                 <w:webHidden/>
               </w:rPr>
-              <w:instrText xml:space="preserve"> PAGEREF _Toc131262104 \h </w:instrText>
+              <w:instrText xml:space="preserve"> PAGEREF _Toc132103278 \h </w:instrText>
             </w:r>
             <w:r>
               <w:rPr>
@@ -2302,7 +2302,7 @@
                 <w:noProof/>
                 <w:webHidden/>
               </w:rPr>
-              <w:t>9</w:t>
+              <w:t>8</w:t>
             </w:r>
             <w:r>
               <w:rPr>
@@ -2327,7 +2327,7 @@
               <w:lang w:eastAsia="es-ES"/>
             </w:rPr>
           </w:pPr>
-          <w:hyperlink w:anchor="_Toc131262105" w:history="1">
+          <w:hyperlink w:anchor="_Toc132103279" w:history="1">
             <w:r>
               <w:rPr>
                 <w:rStyle w:val="Hipervnculo"/>
@@ -2355,7 +2355,7 @@
                 <w:noProof/>
                 <w:webHidden/>
               </w:rPr>
-              <w:instrText xml:space="preserve"> PAGEREF _Toc131262105 \h </w:instrText>
+              <w:instrText xml:space="preserve"> PAGEREF _Toc132103279 \h </w:instrText>
             </w:r>
             <w:r>
               <w:rPr>
@@ -2400,7 +2400,7 @@
               <w:lang w:eastAsia="es-ES"/>
             </w:rPr>
           </w:pPr>
-          <w:hyperlink w:anchor="_Toc131262106" w:history="1">
+          <w:hyperlink w:anchor="_Toc132103280" w:history="1">
             <w:r>
               <w:rPr>
                 <w:rStyle w:val="Hipervnculo"/>
@@ -2428,7 +2428,7 @@
                 <w:noProof/>
                 <w:webHidden/>
               </w:rPr>
-              <w:instrText xml:space="preserve"> PAGEREF _Toc131262106 \h </w:instrText>
+              <w:instrText xml:space="preserve"> PAGEREF _Toc132103280 \h </w:instrText>
             </w:r>
             <w:r>
               <w:rPr>
@@ -2473,7 +2473,7 @@
               <w:lang w:eastAsia="es-ES"/>
             </w:rPr>
           </w:pPr>
-          <w:hyperlink w:anchor="_Toc131262107" w:history="1">
+          <w:hyperlink w:anchor="_Toc132103281" w:history="1">
             <w:r>
               <w:rPr>
                 <w:rStyle w:val="Hipervnculo"/>
@@ -2516,7 +2516,7 @@
                 <w:noProof/>
                 <w:webHidden/>
               </w:rPr>
-              <w:instrText xml:space="preserve"> PAGEREF _Toc131262107 \h </w:instrText>
+              <w:instrText xml:space="preserve"> PAGEREF _Toc132103281 \h </w:instrText>
             </w:r>
             <w:r>
               <w:rPr>
@@ -2536,7 +2536,7 @@
                 <w:noProof/>
                 <w:webHidden/>
               </w:rPr>
-              <w:t>10</w:t>
+              <w:t>9</w:t>
             </w:r>
             <w:r>
               <w:rPr>
@@ -2561,7 +2561,7 @@
               <w:lang w:eastAsia="es-ES"/>
             </w:rPr>
           </w:pPr>
-          <w:hyperlink w:anchor="_Toc131262108" w:history="1">
+          <w:hyperlink w:anchor="_Toc132103282" w:history="1">
             <w:r>
               <w:rPr>
                 <w:rStyle w:val="Hipervnculo"/>
@@ -2589,7 +2589,7 @@
                 <w:noProof/>
                 <w:webHidden/>
               </w:rPr>
-              <w:instrText xml:space="preserve"> PAGEREF _Toc131262108 \h </w:instrText>
+              <w:instrText xml:space="preserve"> PAGEREF _Toc132103282 \h </w:instrText>
             </w:r>
             <w:r>
               <w:rPr>
@@ -2634,7 +2634,7 @@
               <w:lang w:eastAsia="es-ES"/>
             </w:rPr>
           </w:pPr>
-          <w:hyperlink w:anchor="_Toc131262109" w:history="1">
+          <w:hyperlink w:anchor="_Toc132103283" w:history="1">
             <w:r>
               <w:rPr>
                 <w:rStyle w:val="Hipervnculo"/>
@@ -2662,7 +2662,372 @@
                 <w:noProof/>
                 <w:webHidden/>
               </w:rPr>
-              <w:instrText xml:space="preserve"> PAGEREF _Toc131262109 \h </w:instrText>
+              <w:instrText xml:space="preserve"> PAGEREF _Toc132103283 \h </w:instrText>
+            </w:r>
+            <w:r>
+              <w:rPr>
+                <w:noProof/>
+                <w:webHidden/>
+              </w:rPr>
+            </w:r>
+            <w:r>
+              <w:rPr>
+                <w:noProof/>
+                <w:webHidden/>
+              </w:rPr>
+              <w:fldChar w:fldCharType="separate"/>
+            </w:r>
+            <w:r>
+              <w:rPr>
+                <w:noProof/>
+                <w:webHidden/>
+              </w:rPr>
+              <w:t>10</w:t>
+            </w:r>
+            <w:r>
+              <w:rPr>
+                <w:noProof/>
+                <w:webHidden/>
+              </w:rPr>
+              <w:fldChar w:fldCharType="end"/>
+            </w:r>
+          </w:hyperlink>
+        </w:p>
+        <w:p>
+          <w:pPr>
+            <w:pStyle w:val="TDC2"/>
+            <w:tabs>
+              <w:tab w:val="right" w:leader="dot" w:pos="8494"/>
+            </w:tabs>
+            <w:rPr>
+              <w:rFonts w:eastAsiaTheme="minorEastAsia" w:cstheme="minorBidi"/>
+              <w:b w:val="0"/>
+              <w:bCs w:val="0"/>
+              <w:noProof/>
+              <w:lang w:eastAsia="es-ES"/>
+            </w:rPr>
+          </w:pPr>
+          <w:hyperlink w:anchor="_Toc132103284" w:history="1">
+            <w:r>
+              <w:rPr>
+                <w:rStyle w:val="Hipervnculo"/>
+                <w:rFonts w:ascii="Arial Black" w:hAnsi="Arial Black"/>
+                <w:noProof/>
+              </w:rPr>
+              <w:t>Plan de marketing</w:t>
+            </w:r>
+            <w:r>
+              <w:rPr>
+                <w:noProof/>
+                <w:webHidden/>
+              </w:rPr>
+              <w:tab/>
+            </w:r>
+            <w:r>
+              <w:rPr>
+                <w:noProof/>
+                <w:webHidden/>
+              </w:rPr>
+              <w:fldChar w:fldCharType="begin"/>
+            </w:r>
+            <w:r>
+              <w:rPr>
+                <w:noProof/>
+                <w:webHidden/>
+              </w:rPr>
+              <w:instrText xml:space="preserve"> PAGEREF _Toc132103284 \h </w:instrText>
+            </w:r>
+            <w:r>
+              <w:rPr>
+                <w:noProof/>
+                <w:webHidden/>
+              </w:rPr>
+            </w:r>
+            <w:r>
+              <w:rPr>
+                <w:noProof/>
+                <w:webHidden/>
+              </w:rPr>
+              <w:fldChar w:fldCharType="separate"/>
+            </w:r>
+            <w:r>
+              <w:rPr>
+                <w:noProof/>
+                <w:webHidden/>
+              </w:rPr>
+              <w:t>11</w:t>
+            </w:r>
+            <w:r>
+              <w:rPr>
+                <w:noProof/>
+                <w:webHidden/>
+              </w:rPr>
+              <w:fldChar w:fldCharType="end"/>
+            </w:r>
+          </w:hyperlink>
+        </w:p>
+        <w:p>
+          <w:pPr>
+            <w:pStyle w:val="TDC3"/>
+            <w:tabs>
+              <w:tab w:val="right" w:leader="dot" w:pos="8494"/>
+            </w:tabs>
+            <w:rPr>
+              <w:rFonts w:eastAsiaTheme="minorEastAsia" w:cstheme="minorBidi"/>
+              <w:noProof/>
+              <w:sz w:val="22"/>
+              <w:szCs w:val="22"/>
+              <w:lang w:eastAsia="es-ES"/>
+            </w:rPr>
+          </w:pPr>
+          <w:hyperlink w:anchor="_Toc132103285" w:history="1">
+            <w:r>
+              <w:rPr>
+                <w:rStyle w:val="Hipervnculo"/>
+                <w:rFonts w:ascii="Arial Black" w:hAnsi="Arial Black"/>
+                <w:noProof/>
+              </w:rPr>
+              <w:t>Producto</w:t>
+            </w:r>
+            <w:r>
+              <w:rPr>
+                <w:noProof/>
+                <w:webHidden/>
+              </w:rPr>
+              <w:tab/>
+            </w:r>
+            <w:r>
+              <w:rPr>
+                <w:noProof/>
+                <w:webHidden/>
+              </w:rPr>
+              <w:fldChar w:fldCharType="begin"/>
+            </w:r>
+            <w:r>
+              <w:rPr>
+                <w:noProof/>
+                <w:webHidden/>
+              </w:rPr>
+              <w:instrText xml:space="preserve"> PAGEREF _Toc132103285 \h </w:instrText>
+            </w:r>
+            <w:r>
+              <w:rPr>
+                <w:noProof/>
+                <w:webHidden/>
+              </w:rPr>
+            </w:r>
+            <w:r>
+              <w:rPr>
+                <w:noProof/>
+                <w:webHidden/>
+              </w:rPr>
+              <w:fldChar w:fldCharType="separate"/>
+            </w:r>
+            <w:r>
+              <w:rPr>
+                <w:noProof/>
+                <w:webHidden/>
+              </w:rPr>
+              <w:t>11</w:t>
+            </w:r>
+            <w:r>
+              <w:rPr>
+                <w:noProof/>
+                <w:webHidden/>
+              </w:rPr>
+              <w:fldChar w:fldCharType="end"/>
+            </w:r>
+          </w:hyperlink>
+        </w:p>
+        <w:p>
+          <w:pPr>
+            <w:pStyle w:val="TDC3"/>
+            <w:tabs>
+              <w:tab w:val="right" w:leader="dot" w:pos="8494"/>
+            </w:tabs>
+            <w:rPr>
+              <w:rFonts w:eastAsiaTheme="minorEastAsia" w:cstheme="minorBidi"/>
+              <w:noProof/>
+              <w:sz w:val="22"/>
+              <w:szCs w:val="22"/>
+              <w:lang w:eastAsia="es-ES"/>
+            </w:rPr>
+          </w:pPr>
+          <w:hyperlink w:anchor="_Toc132103286" w:history="1">
+            <w:r>
+              <w:rPr>
+                <w:rStyle w:val="Hipervnculo"/>
+                <w:rFonts w:ascii="Arial Black" w:hAnsi="Arial Black"/>
+                <w:noProof/>
+              </w:rPr>
+              <w:t>Precio</w:t>
+            </w:r>
+            <w:r>
+              <w:rPr>
+                <w:noProof/>
+                <w:webHidden/>
+              </w:rPr>
+              <w:tab/>
+            </w:r>
+            <w:r>
+              <w:rPr>
+                <w:noProof/>
+                <w:webHidden/>
+              </w:rPr>
+              <w:fldChar w:fldCharType="begin"/>
+            </w:r>
+            <w:r>
+              <w:rPr>
+                <w:noProof/>
+                <w:webHidden/>
+              </w:rPr>
+              <w:instrText xml:space="preserve"> PAGEREF _Toc132103286 \h </w:instrText>
+            </w:r>
+            <w:r>
+              <w:rPr>
+                <w:noProof/>
+                <w:webHidden/>
+              </w:rPr>
+            </w:r>
+            <w:r>
+              <w:rPr>
+                <w:noProof/>
+                <w:webHidden/>
+              </w:rPr>
+              <w:fldChar w:fldCharType="separate"/>
+            </w:r>
+            <w:r>
+              <w:rPr>
+                <w:noProof/>
+                <w:webHidden/>
+              </w:rPr>
+              <w:t>11</w:t>
+            </w:r>
+            <w:r>
+              <w:rPr>
+                <w:noProof/>
+                <w:webHidden/>
+              </w:rPr>
+              <w:fldChar w:fldCharType="end"/>
+            </w:r>
+          </w:hyperlink>
+        </w:p>
+        <w:p>
+          <w:pPr>
+            <w:pStyle w:val="TDC3"/>
+            <w:tabs>
+              <w:tab w:val="right" w:leader="dot" w:pos="8494"/>
+            </w:tabs>
+            <w:rPr>
+              <w:rFonts w:eastAsiaTheme="minorEastAsia" w:cstheme="minorBidi"/>
+              <w:noProof/>
+              <w:sz w:val="22"/>
+              <w:szCs w:val="22"/>
+              <w:lang w:eastAsia="es-ES"/>
+            </w:rPr>
+          </w:pPr>
+          <w:hyperlink w:anchor="_Toc132103287" w:history="1">
+            <w:r>
+              <w:rPr>
+                <w:rStyle w:val="Hipervnculo"/>
+                <w:rFonts w:ascii="Arial Black" w:hAnsi="Arial Black"/>
+                <w:noProof/>
+              </w:rPr>
+              <w:t>Promoción</w:t>
+            </w:r>
+            <w:r>
+              <w:rPr>
+                <w:noProof/>
+                <w:webHidden/>
+              </w:rPr>
+              <w:tab/>
+            </w:r>
+            <w:r>
+              <w:rPr>
+                <w:noProof/>
+                <w:webHidden/>
+              </w:rPr>
+              <w:fldChar w:fldCharType="begin"/>
+            </w:r>
+            <w:r>
+              <w:rPr>
+                <w:noProof/>
+                <w:webHidden/>
+              </w:rPr>
+              <w:instrText xml:space="preserve"> PAGEREF _Toc132103287 \h </w:instrText>
+            </w:r>
+            <w:r>
+              <w:rPr>
+                <w:noProof/>
+                <w:webHidden/>
+              </w:rPr>
+            </w:r>
+            <w:r>
+              <w:rPr>
+                <w:noProof/>
+                <w:webHidden/>
+              </w:rPr>
+              <w:fldChar w:fldCharType="separate"/>
+            </w:r>
+            <w:r>
+              <w:rPr>
+                <w:noProof/>
+                <w:webHidden/>
+              </w:rPr>
+              <w:t>11</w:t>
+            </w:r>
+            <w:r>
+              <w:rPr>
+                <w:noProof/>
+                <w:webHidden/>
+              </w:rPr>
+              <w:fldChar w:fldCharType="end"/>
+            </w:r>
+          </w:hyperlink>
+        </w:p>
+        <w:p>
+          <w:pPr>
+            <w:pStyle w:val="TDC3"/>
+            <w:tabs>
+              <w:tab w:val="right" w:leader="dot" w:pos="8494"/>
+            </w:tabs>
+            <w:rPr>
+              <w:rFonts w:eastAsiaTheme="minorEastAsia" w:cstheme="minorBidi"/>
+              <w:noProof/>
+              <w:sz w:val="22"/>
+              <w:szCs w:val="22"/>
+              <w:lang w:eastAsia="es-ES"/>
+            </w:rPr>
+          </w:pPr>
+          <w:hyperlink w:anchor="_Toc132103288" w:history="1">
+            <w:r>
+              <w:rPr>
+                <w:rStyle w:val="Hipervnculo"/>
+                <w:rFonts w:ascii="Arial Black" w:hAnsi="Arial Black"/>
+                <w:noProof/>
+              </w:rPr>
+              <w:t>Place/distribución</w:t>
+            </w:r>
+            <w:r>
+              <w:rPr>
+                <w:noProof/>
+                <w:webHidden/>
+              </w:rPr>
+              <w:tab/>
+            </w:r>
+            <w:r>
+              <w:rPr>
+                <w:noProof/>
+                <w:webHidden/>
+              </w:rPr>
+              <w:fldChar w:fldCharType="begin"/>
+            </w:r>
+            <w:r>
+              <w:rPr>
+                <w:noProof/>
+                <w:webHidden/>
+              </w:rPr>
+              <w:instrText xml:space="preserve"> PAGEREF _Toc132103288 \h </w:instrText>
             </w:r>
             <w:r>
               <w:rPr>
@@ -2711,14 +3076,14 @@
               <w:lang w:eastAsia="es-ES"/>
             </w:rPr>
           </w:pPr>
-          <w:hyperlink w:anchor="_Toc131262110" w:history="1">
+          <w:hyperlink w:anchor="_Toc132103289" w:history="1">
             <w:r>
               <w:rPr>
                 <w:rStyle w:val="Hipervnculo"/>
                 <w:rFonts w:ascii="Arial Black" w:hAnsi="Arial Black"/>
                 <w:noProof/>
               </w:rPr>
-              <w:t>Plan de marketing</w:t>
+              <w:t>Plan de producción y recursos humanos</w:t>
             </w:r>
             <w:r>
               <w:rPr>
@@ -2739,7 +3104,7 @@
                 <w:noProof/>
                 <w:webHidden/>
               </w:rPr>
-              <w:instrText xml:space="preserve"> PAGEREF _Toc131262110 \h </w:instrText>
+              <w:instrText xml:space="preserve"> PAGEREF _Toc132103289 \h </w:instrText>
             </w:r>
             <w:r>
               <w:rPr>
@@ -2784,14 +3149,14 @@
               <w:lang w:eastAsia="es-ES"/>
             </w:rPr>
           </w:pPr>
-          <w:hyperlink w:anchor="_Toc131262111" w:history="1">
+          <w:hyperlink w:anchor="_Toc132103290" w:history="1">
             <w:r>
               <w:rPr>
                 <w:rStyle w:val="Hipervnculo"/>
                 <w:rFonts w:ascii="Arial Black" w:hAnsi="Arial Black"/>
                 <w:noProof/>
               </w:rPr>
-              <w:t>Producto</w:t>
+              <w:t>Origen del financiamiento</w:t>
             </w:r>
             <w:r>
               <w:rPr>
@@ -2812,7 +3177,7 @@
                 <w:noProof/>
                 <w:webHidden/>
               </w:rPr>
-              <w:instrText xml:space="preserve"> PAGEREF _Toc131262111 \h </w:instrText>
+              <w:instrText xml:space="preserve"> PAGEREF _Toc132103290 \h </w:instrText>
             </w:r>
             <w:r>
               <w:rPr>
@@ -2857,14 +3222,14 @@
               <w:lang w:eastAsia="es-ES"/>
             </w:rPr>
           </w:pPr>
-          <w:hyperlink w:anchor="_Toc131262112" w:history="1">
+          <w:hyperlink w:anchor="_Toc132103291" w:history="1">
             <w:r>
               <w:rPr>
                 <w:rStyle w:val="Hipervnculo"/>
                 <w:rFonts w:ascii="Arial Black" w:hAnsi="Arial Black"/>
                 <w:noProof/>
               </w:rPr>
-              <w:t>Precio</w:t>
+              <w:t>Ayudas y subvenciones</w:t>
             </w:r>
             <w:r>
               <w:rPr>
@@ -2885,7 +3250,7 @@
                 <w:noProof/>
                 <w:webHidden/>
               </w:rPr>
-              <w:instrText xml:space="preserve"> PAGEREF _Toc131262112 \h </w:instrText>
+              <w:instrText xml:space="preserve"> PAGEREF _Toc132103291 \h </w:instrText>
             </w:r>
             <w:r>
               <w:rPr>
@@ -2905,7 +3270,7 @@
                 <w:noProof/>
                 <w:webHidden/>
               </w:rPr>
-              <w:t>12</w:t>
+              <w:t>13</w:t>
             </w:r>
             <w:r>
               <w:rPr>
@@ -2930,14 +3295,14 @@
               <w:lang w:eastAsia="es-ES"/>
             </w:rPr>
           </w:pPr>
-          <w:hyperlink w:anchor="_Toc131262113" w:history="1">
+          <w:hyperlink w:anchor="_Toc132103292" w:history="1">
             <w:r>
               <w:rPr>
                 <w:rStyle w:val="Hipervnculo"/>
                 <w:rFonts w:ascii="Arial Black" w:hAnsi="Arial Black"/>
                 <w:noProof/>
               </w:rPr>
-              <w:t>Promoción</w:t>
+              <w:t>Distribución de costos</w:t>
             </w:r>
             <w:r>
               <w:rPr>
@@ -2958,7 +3323,7 @@
                 <w:noProof/>
                 <w:webHidden/>
               </w:rPr>
-              <w:instrText xml:space="preserve"> PAGEREF _Toc131262113 \h </w:instrText>
+              <w:instrText xml:space="preserve"> PAGEREF _Toc132103292 \h </w:instrText>
             </w:r>
             <w:r>
               <w:rPr>
@@ -2978,7 +3343,7 @@
                 <w:noProof/>
                 <w:webHidden/>
               </w:rPr>
-              <w:t>12</w:t>
+              <w:t>13</w:t>
             </w:r>
             <w:r>
               <w:rPr>
@@ -3003,14 +3368,14 @@
               <w:lang w:eastAsia="es-ES"/>
             </w:rPr>
           </w:pPr>
-          <w:hyperlink w:anchor="_Toc131262114" w:history="1">
+          <w:hyperlink w:anchor="_Toc132103293" w:history="1">
             <w:r>
               <w:rPr>
                 <w:rStyle w:val="Hipervnculo"/>
                 <w:rFonts w:ascii="Arial Black" w:hAnsi="Arial Black"/>
                 <w:noProof/>
               </w:rPr>
-              <w:t>Place/distribución</w:t>
+              <w:t>Umbral de rentabilidad o punto muerto</w:t>
             </w:r>
             <w:r>
               <w:rPr>
@@ -3031,7 +3396,7 @@
                 <w:noProof/>
                 <w:webHidden/>
               </w:rPr>
-              <w:instrText xml:space="preserve"> PAGEREF _Toc131262114 \h </w:instrText>
+              <w:instrText xml:space="preserve"> PAGEREF _Toc132103293 \h </w:instrText>
             </w:r>
             <w:r>
               <w:rPr>
@@ -3051,7 +3416,7 @@
                 <w:noProof/>
                 <w:webHidden/>
               </w:rPr>
-              <w:t>12</w:t>
+              <w:t>13</w:t>
             </w:r>
             <w:r>
               <w:rPr>
@@ -3080,14 +3445,14 @@
               <w:lang w:eastAsia="es-ES"/>
             </w:rPr>
           </w:pPr>
-          <w:hyperlink w:anchor="_Toc131262115" w:history="1">
+          <w:hyperlink w:anchor="_Toc132103294" w:history="1">
             <w:r>
               <w:rPr>
                 <w:rStyle w:val="Hipervnculo"/>
                 <w:rFonts w:ascii="Arial Black" w:hAnsi="Arial Black"/>
                 <w:noProof/>
               </w:rPr>
-              <w:t>Plan de producción y recursos humanos</w:t>
+              <w:t>Trámites de constitución, puesta en marcha e impuestos</w:t>
             </w:r>
             <w:r>
               <w:rPr>
@@ -3108,7 +3473,7 @@
                 <w:noProof/>
                 <w:webHidden/>
               </w:rPr>
-              <w:instrText xml:space="preserve"> PAGEREF _Toc131262115 \h </w:instrText>
+              <w:instrText xml:space="preserve"> PAGEREF _Toc132103294 \h </w:instrText>
             </w:r>
             <w:r>
               <w:rPr>
@@ -3128,376 +3493,7 @@
                 <w:noProof/>
                 <w:webHidden/>
               </w:rPr>
-              <w:t>13</w:t>
-            </w:r>
-            <w:r>
-              <w:rPr>
-                <w:noProof/>
-                <w:webHidden/>
-              </w:rPr>
-              <w:fldChar w:fldCharType="end"/>
-            </w:r>
-          </w:hyperlink>
-        </w:p>
-        <w:p>
-          <w:pPr>
-            <w:pStyle w:val="TDC3"/>
-            <w:tabs>
-              <w:tab w:val="right" w:leader="dot" w:pos="8494"/>
-            </w:tabs>
-            <w:rPr>
-              <w:rFonts w:eastAsiaTheme="minorEastAsia" w:cstheme="minorBidi"/>
-              <w:noProof/>
-              <w:sz w:val="22"/>
-              <w:szCs w:val="22"/>
-              <w:lang w:eastAsia="es-ES"/>
-            </w:rPr>
-          </w:pPr>
-          <w:hyperlink w:anchor="_Toc131262116" w:history="1">
-            <w:r>
-              <w:rPr>
-                <w:rStyle w:val="Hipervnculo"/>
-                <w:rFonts w:ascii="Arial Black" w:hAnsi="Arial Black"/>
-                <w:noProof/>
-              </w:rPr>
-              <w:t>Origen del financiamiento</w:t>
-            </w:r>
-            <w:r>
-              <w:rPr>
-                <w:noProof/>
-                <w:webHidden/>
-              </w:rPr>
-              <w:tab/>
-            </w:r>
-            <w:r>
-              <w:rPr>
-                <w:noProof/>
-                <w:webHidden/>
-              </w:rPr>
-              <w:fldChar w:fldCharType="begin"/>
-            </w:r>
-            <w:r>
-              <w:rPr>
-                <w:noProof/>
-                <w:webHidden/>
-              </w:rPr>
-              <w:instrText xml:space="preserve"> PAGEREF _Toc131262116 \h </w:instrText>
-            </w:r>
-            <w:r>
-              <w:rPr>
-                <w:noProof/>
-                <w:webHidden/>
-              </w:rPr>
-            </w:r>
-            <w:r>
-              <w:rPr>
-                <w:noProof/>
-                <w:webHidden/>
-              </w:rPr>
-              <w:fldChar w:fldCharType="separate"/>
-            </w:r>
-            <w:r>
-              <w:rPr>
-                <w:noProof/>
-                <w:webHidden/>
-              </w:rPr>
-              <w:t>13</w:t>
-            </w:r>
-            <w:r>
-              <w:rPr>
-                <w:noProof/>
-                <w:webHidden/>
-              </w:rPr>
-              <w:fldChar w:fldCharType="end"/>
-            </w:r>
-          </w:hyperlink>
-        </w:p>
-        <w:p>
-          <w:pPr>
-            <w:pStyle w:val="TDC3"/>
-            <w:tabs>
-              <w:tab w:val="right" w:leader="dot" w:pos="8494"/>
-            </w:tabs>
-            <w:rPr>
-              <w:rFonts w:eastAsiaTheme="minorEastAsia" w:cstheme="minorBidi"/>
-              <w:noProof/>
-              <w:sz w:val="22"/>
-              <w:szCs w:val="22"/>
-              <w:lang w:eastAsia="es-ES"/>
-            </w:rPr>
-          </w:pPr>
-          <w:hyperlink w:anchor="_Toc131262117" w:history="1">
-            <w:r>
-              <w:rPr>
-                <w:rStyle w:val="Hipervnculo"/>
-                <w:rFonts w:ascii="Arial Black" w:hAnsi="Arial Black"/>
-                <w:noProof/>
-              </w:rPr>
-              <w:t>Ayudas y subvenciones</w:t>
-            </w:r>
-            <w:r>
-              <w:rPr>
-                <w:noProof/>
-                <w:webHidden/>
-              </w:rPr>
-              <w:tab/>
-            </w:r>
-            <w:r>
-              <w:rPr>
-                <w:noProof/>
-                <w:webHidden/>
-              </w:rPr>
-              <w:fldChar w:fldCharType="begin"/>
-            </w:r>
-            <w:r>
-              <w:rPr>
-                <w:noProof/>
-                <w:webHidden/>
-              </w:rPr>
-              <w:instrText xml:space="preserve"> PAGEREF _Toc131262117 \h </w:instrText>
-            </w:r>
-            <w:r>
-              <w:rPr>
-                <w:noProof/>
-                <w:webHidden/>
-              </w:rPr>
-            </w:r>
-            <w:r>
-              <w:rPr>
-                <w:noProof/>
-                <w:webHidden/>
-              </w:rPr>
-              <w:fldChar w:fldCharType="separate"/>
-            </w:r>
-            <w:r>
-              <w:rPr>
-                <w:noProof/>
-                <w:webHidden/>
-              </w:rPr>
-              <w:t>13</w:t>
-            </w:r>
-            <w:r>
-              <w:rPr>
-                <w:noProof/>
-                <w:webHidden/>
-              </w:rPr>
-              <w:fldChar w:fldCharType="end"/>
-            </w:r>
-          </w:hyperlink>
-        </w:p>
-        <w:p>
-          <w:pPr>
-            <w:pStyle w:val="TDC3"/>
-            <w:tabs>
-              <w:tab w:val="right" w:leader="dot" w:pos="8494"/>
-            </w:tabs>
-            <w:rPr>
-              <w:rFonts w:eastAsiaTheme="minorEastAsia" w:cstheme="minorBidi"/>
-              <w:noProof/>
-              <w:sz w:val="22"/>
-              <w:szCs w:val="22"/>
-              <w:lang w:eastAsia="es-ES"/>
-            </w:rPr>
-          </w:pPr>
-          <w:hyperlink w:anchor="_Toc131262118" w:history="1">
-            <w:r>
-              <w:rPr>
-                <w:rStyle w:val="Hipervnculo"/>
-                <w:rFonts w:ascii="Arial Black" w:hAnsi="Arial Black"/>
-                <w:noProof/>
-              </w:rPr>
-              <w:t>Distribución de costos</w:t>
-            </w:r>
-            <w:r>
-              <w:rPr>
-                <w:noProof/>
-                <w:webHidden/>
-              </w:rPr>
-              <w:tab/>
-            </w:r>
-            <w:r>
-              <w:rPr>
-                <w:noProof/>
-                <w:webHidden/>
-              </w:rPr>
-              <w:fldChar w:fldCharType="begin"/>
-            </w:r>
-            <w:r>
-              <w:rPr>
-                <w:noProof/>
-                <w:webHidden/>
-              </w:rPr>
-              <w:instrText xml:space="preserve"> PAGEREF _Toc131262118 \h </w:instrText>
-            </w:r>
-            <w:r>
-              <w:rPr>
-                <w:noProof/>
-                <w:webHidden/>
-              </w:rPr>
-            </w:r>
-            <w:r>
-              <w:rPr>
-                <w:noProof/>
-                <w:webHidden/>
-              </w:rPr>
-              <w:fldChar w:fldCharType="separate"/>
-            </w:r>
-            <w:r>
-              <w:rPr>
-                <w:noProof/>
-                <w:webHidden/>
-              </w:rPr>
               <w:t>14</w:t>
-            </w:r>
-            <w:r>
-              <w:rPr>
-                <w:noProof/>
-                <w:webHidden/>
-              </w:rPr>
-              <w:fldChar w:fldCharType="end"/>
-            </w:r>
-          </w:hyperlink>
-        </w:p>
-        <w:p>
-          <w:pPr>
-            <w:pStyle w:val="TDC3"/>
-            <w:tabs>
-              <w:tab w:val="right" w:leader="dot" w:pos="8494"/>
-            </w:tabs>
-            <w:rPr>
-              <w:rFonts w:eastAsiaTheme="minorEastAsia" w:cstheme="minorBidi"/>
-              <w:noProof/>
-              <w:sz w:val="22"/>
-              <w:szCs w:val="22"/>
-              <w:lang w:eastAsia="es-ES"/>
-            </w:rPr>
-          </w:pPr>
-          <w:hyperlink w:anchor="_Toc131262119" w:history="1">
-            <w:r>
-              <w:rPr>
-                <w:rStyle w:val="Hipervnculo"/>
-                <w:rFonts w:ascii="Arial Black" w:hAnsi="Arial Black"/>
-                <w:noProof/>
-              </w:rPr>
-              <w:t>Umbral de rentabilidad o punto muerto</w:t>
-            </w:r>
-            <w:r>
-              <w:rPr>
-                <w:noProof/>
-                <w:webHidden/>
-              </w:rPr>
-              <w:tab/>
-            </w:r>
-            <w:r>
-              <w:rPr>
-                <w:noProof/>
-                <w:webHidden/>
-              </w:rPr>
-              <w:fldChar w:fldCharType="begin"/>
-            </w:r>
-            <w:r>
-              <w:rPr>
-                <w:noProof/>
-                <w:webHidden/>
-              </w:rPr>
-              <w:instrText xml:space="preserve"> PAGEREF _Toc131262119 \h </w:instrText>
-            </w:r>
-            <w:r>
-              <w:rPr>
-                <w:noProof/>
-                <w:webHidden/>
-              </w:rPr>
-            </w:r>
-            <w:r>
-              <w:rPr>
-                <w:noProof/>
-                <w:webHidden/>
-              </w:rPr>
-              <w:fldChar w:fldCharType="separate"/>
-            </w:r>
-            <w:r>
-              <w:rPr>
-                <w:noProof/>
-                <w:webHidden/>
-              </w:rPr>
-              <w:t>14</w:t>
-            </w:r>
-            <w:r>
-              <w:rPr>
-                <w:noProof/>
-                <w:webHidden/>
-              </w:rPr>
-              <w:fldChar w:fldCharType="end"/>
-            </w:r>
-          </w:hyperlink>
-        </w:p>
-        <w:p>
-          <w:pPr>
-            <w:pStyle w:val="TDC1"/>
-            <w:tabs>
-              <w:tab w:val="right" w:leader="dot" w:pos="8494"/>
-            </w:tabs>
-            <w:rPr>
-              <w:rFonts w:eastAsiaTheme="minorEastAsia" w:cstheme="minorBidi"/>
-              <w:b w:val="0"/>
-              <w:bCs w:val="0"/>
-              <w:i w:val="0"/>
-              <w:iCs w:val="0"/>
-              <w:noProof/>
-              <w:sz w:val="22"/>
-              <w:szCs w:val="22"/>
-              <w:lang w:eastAsia="es-ES"/>
-            </w:rPr>
-          </w:pPr>
-          <w:hyperlink w:anchor="_Toc131262120" w:history="1">
-            <w:r>
-              <w:rPr>
-                <w:rStyle w:val="Hipervnculo"/>
-                <w:rFonts w:ascii="Arial Black" w:hAnsi="Arial Black"/>
-                <w:noProof/>
-              </w:rPr>
-              <w:t>Trámites de constitución, puesta en marcha e impuestos</w:t>
-            </w:r>
-            <w:r>
-              <w:rPr>
-                <w:noProof/>
-                <w:webHidden/>
-              </w:rPr>
-              <w:tab/>
-            </w:r>
-            <w:r>
-              <w:rPr>
-                <w:noProof/>
-                <w:webHidden/>
-              </w:rPr>
-              <w:fldChar w:fldCharType="begin"/>
-            </w:r>
-            <w:r>
-              <w:rPr>
-                <w:noProof/>
-                <w:webHidden/>
-              </w:rPr>
-              <w:instrText xml:space="preserve"> PAGEREF _Toc131262120 \h </w:instrText>
-            </w:r>
-            <w:r>
-              <w:rPr>
-                <w:noProof/>
-                <w:webHidden/>
-              </w:rPr>
-            </w:r>
-            <w:r>
-              <w:rPr>
-                <w:noProof/>
-                <w:webHidden/>
-              </w:rPr>
-              <w:fldChar w:fldCharType="separate"/>
-            </w:r>
-            <w:r>
-              <w:rPr>
-                <w:noProof/>
-                <w:webHidden/>
-              </w:rPr>
-              <w:t>15</w:t>
             </w:r>
             <w:r>
               <w:rPr>
@@ -3548,7 +3544,7 @@
           <w:rFonts w:ascii="Arial Black" w:hAnsi="Arial Black"/>
         </w:rPr>
       </w:pPr>
-      <w:bookmarkStart w:id="1" w:name="_Toc131262091"/>
+      <w:bookmarkStart w:id="1" w:name="_Toc132103265"/>
       <w:r>
         <w:rPr>
           <w:rFonts w:ascii="Arial Black" w:hAnsi="Arial Black"/>
@@ -3637,7 +3633,7 @@
         </w:rPr>
       </w:pPr>
       <w:bookmarkStart w:id="2" w:name="_Toc125550281"/>
-      <w:bookmarkStart w:id="3" w:name="_Toc131262092"/>
+      <w:bookmarkStart w:id="3" w:name="_Toc132103266"/>
       <w:r>
         <w:rPr>
           <w:rFonts w:ascii="Arial Black" w:hAnsi="Arial Black"/>
@@ -3703,7 +3699,15 @@
           <w:sz w:val="24"/>
           <w:szCs w:val="24"/>
         </w:rPr>
-        <w:t xml:space="preserve">De manera general, quiero mantener siempre con una continua formación de </w:t>
+        <w:t>Como idea principal</w:t>
+      </w:r>
+      <w:r>
+        <w:rPr>
+          <w:rFonts w:ascii="Arial" w:hAnsi="Arial" w:cs="Arial"/>
+          <w:sz w:val="24"/>
+          <w:szCs w:val="24"/>
+        </w:rPr>
+        <w:t xml:space="preserve">, quiero mantener siempre con una continua formación de </w:t>
       </w:r>
       <w:r>
         <w:rPr>
@@ -3748,7 +3752,6 @@
         </w:rPr>
         <w:t xml:space="preserve">Actualmente, estoy centrado en el estudio y la implementación de lenguajes de programación como </w:t>
       </w:r>
-      <w:proofErr w:type="spellStart"/>
       <w:r>
         <w:rPr>
           <w:rFonts w:ascii="Arial" w:hAnsi="Arial" w:cs="Arial"/>
@@ -3757,16 +3760,15 @@
           <w:sz w:val="24"/>
           <w:szCs w:val="24"/>
         </w:rPr>
-        <w:t>Flutter</w:t>
-      </w:r>
-      <w:proofErr w:type="spellEnd"/>
-      <w:r>
-        <w:rPr>
-          <w:rFonts w:ascii="Arial" w:hAnsi="Arial" w:cs="Arial"/>
-          <w:sz w:val="24"/>
-          <w:szCs w:val="24"/>
-        </w:rPr>
-        <w:t xml:space="preserve">, lenguaje multiplataforma que nos permite, con el mismo código, exportar a otros sistemas operativos sin problema, y </w:t>
+        <w:t xml:space="preserve">Dart </w:t>
+      </w:r>
+      <w:r>
+        <w:rPr>
+          <w:rFonts w:ascii="Arial" w:hAnsi="Arial" w:cs="Arial"/>
+          <w:sz w:val="24"/>
+          <w:szCs w:val="24"/>
+        </w:rPr>
+        <w:t xml:space="preserve">y </w:t>
       </w:r>
       <w:proofErr w:type="spellStart"/>
       <w:r>
@@ -3777,7 +3779,7 @@
           <w:sz w:val="24"/>
           <w:szCs w:val="24"/>
         </w:rPr>
-        <w:t>Kotlin</w:t>
+        <w:t>Flutter</w:t>
       </w:r>
       <w:proofErr w:type="spellEnd"/>
       <w:r>
@@ -3786,15 +3788,7 @@
           <w:sz w:val="24"/>
           <w:szCs w:val="24"/>
         </w:rPr>
-        <w:t xml:space="preserve"> </w:t>
-      </w:r>
-      <w:r>
-        <w:rPr>
-          <w:rFonts w:ascii="Arial" w:hAnsi="Arial" w:cs="Arial"/>
-          <w:sz w:val="24"/>
-          <w:szCs w:val="24"/>
-        </w:rPr>
-        <w:t xml:space="preserve">con </w:t>
+        <w:t xml:space="preserve">, lenguaje multiplataforma que nos permite, con el mismo código, exportar a otros sistemas operativos sin problema, y </w:t>
       </w:r>
       <w:proofErr w:type="spellStart"/>
       <w:r>
@@ -3805,9 +3799,26 @@
           <w:sz w:val="24"/>
           <w:szCs w:val="24"/>
         </w:rPr>
-        <w:t>Jetpack</w:t>
+        <w:t>Kotlin</w:t>
       </w:r>
       <w:proofErr w:type="spellEnd"/>
+      <w:r>
+        <w:rPr>
+          <w:rFonts w:ascii="Arial" w:hAnsi="Arial" w:cs="Arial"/>
+          <w:sz w:val="24"/>
+          <w:szCs w:val="24"/>
+        </w:rPr>
+        <w:t xml:space="preserve"> </w:t>
+      </w:r>
+      <w:r>
+        <w:rPr>
+          <w:rFonts w:ascii="Arial" w:hAnsi="Arial" w:cs="Arial"/>
+          <w:sz w:val="24"/>
+          <w:szCs w:val="24"/>
+        </w:rPr>
+        <w:t xml:space="preserve">con </w:t>
+      </w:r>
+      <w:proofErr w:type="spellStart"/>
       <w:r>
         <w:rPr>
           <w:rFonts w:ascii="Arial" w:hAnsi="Arial" w:cs="Arial"/>
@@ -3816,9 +3827,9 @@
           <w:sz w:val="24"/>
           <w:szCs w:val="24"/>
         </w:rPr>
-        <w:t xml:space="preserve"> </w:t>
-      </w:r>
-      <w:proofErr w:type="spellStart"/>
+        <w:t>Jetpack</w:t>
+      </w:r>
+      <w:proofErr w:type="spellEnd"/>
       <w:r>
         <w:rPr>
           <w:rFonts w:ascii="Arial" w:hAnsi="Arial" w:cs="Arial"/>
@@ -3827,41 +3838,9 @@
           <w:sz w:val="24"/>
           <w:szCs w:val="24"/>
         </w:rPr>
-        <w:t>Compose</w:t>
-      </w:r>
-      <w:proofErr w:type="spellEnd"/>
-      <w:r>
-        <w:rPr>
-          <w:rFonts w:ascii="Arial" w:hAnsi="Arial" w:cs="Arial"/>
-          <w:sz w:val="24"/>
-          <w:szCs w:val="24"/>
-        </w:rPr>
-        <w:t xml:space="preserve">, el </w:t>
-      </w:r>
-      <w:r>
-        <w:rPr>
-          <w:rFonts w:ascii="Arial" w:hAnsi="Arial" w:cs="Arial"/>
-          <w:sz w:val="24"/>
-          <w:szCs w:val="24"/>
-        </w:rPr>
-        <w:t>cual</w:t>
-      </w:r>
-      <w:r>
-        <w:rPr>
-          <w:rFonts w:ascii="Arial" w:hAnsi="Arial" w:cs="Arial"/>
-          <w:sz w:val="24"/>
-          <w:szCs w:val="24"/>
-        </w:rPr>
-        <w:t xml:space="preserve"> nos</w:t>
-      </w:r>
-      <w:r>
-        <w:rPr>
-          <w:rFonts w:ascii="Arial" w:hAnsi="Arial" w:cs="Arial"/>
-          <w:sz w:val="24"/>
-          <w:szCs w:val="24"/>
-        </w:rPr>
-        <w:t xml:space="preserve"> permite desarrollar aplicaciones en móvil y, con </w:t>
-      </w:r>
+        <w:t xml:space="preserve"> </w:t>
+      </w:r>
+      <w:proofErr w:type="spellStart"/>
       <w:r>
         <w:rPr>
           <w:rFonts w:ascii="Arial" w:hAnsi="Arial" w:cs="Arial"/>
@@ -3870,9 +3849,41 @@
           <w:sz w:val="24"/>
           <w:szCs w:val="24"/>
         </w:rPr>
-        <w:t xml:space="preserve">Desktop </w:t>
-      </w:r>
-      <w:proofErr w:type="spellStart"/>
+        <w:t>Compose</w:t>
+      </w:r>
+      <w:proofErr w:type="spellEnd"/>
+      <w:r>
+        <w:rPr>
+          <w:rFonts w:ascii="Arial" w:hAnsi="Arial" w:cs="Arial"/>
+          <w:sz w:val="24"/>
+          <w:szCs w:val="24"/>
+        </w:rPr>
+        <w:t xml:space="preserve">, el </w:t>
+      </w:r>
+      <w:r>
+        <w:rPr>
+          <w:rFonts w:ascii="Arial" w:hAnsi="Arial" w:cs="Arial"/>
+          <w:sz w:val="24"/>
+          <w:szCs w:val="24"/>
+        </w:rPr>
+        <w:t>cual</w:t>
+      </w:r>
+      <w:r>
+        <w:rPr>
+          <w:rFonts w:ascii="Arial" w:hAnsi="Arial" w:cs="Arial"/>
+          <w:sz w:val="24"/>
+          <w:szCs w:val="24"/>
+        </w:rPr>
+        <w:t xml:space="preserve"> nos</w:t>
+      </w:r>
+      <w:r>
+        <w:rPr>
+          <w:rFonts w:ascii="Arial" w:hAnsi="Arial" w:cs="Arial"/>
+          <w:sz w:val="24"/>
+          <w:szCs w:val="24"/>
+        </w:rPr>
+        <w:t xml:space="preserve"> permite desarrollar aplicaciones en móvil y, con </w:t>
+      </w:r>
       <w:r>
         <w:rPr>
           <w:rFonts w:ascii="Arial" w:hAnsi="Arial" w:cs="Arial"/>
@@ -3881,17 +3892,9 @@
           <w:sz w:val="24"/>
           <w:szCs w:val="24"/>
         </w:rPr>
-        <w:t>Compose</w:t>
-      </w:r>
-      <w:proofErr w:type="spellEnd"/>
-      <w:r>
-        <w:rPr>
-          <w:rFonts w:ascii="Arial" w:hAnsi="Arial" w:cs="Arial"/>
-          <w:sz w:val="24"/>
-          <w:szCs w:val="24"/>
-        </w:rPr>
-        <w:t xml:space="preserve">, en escritorio. Añadir que ambos lenguajes son desarrollados por </w:t>
-      </w:r>
+        <w:t xml:space="preserve">Desktop </w:t>
+      </w:r>
+      <w:proofErr w:type="spellStart"/>
       <w:r>
         <w:rPr>
           <w:rFonts w:ascii="Arial" w:hAnsi="Arial" w:cs="Arial"/>
@@ -3900,6 +3903,25 @@
           <w:sz w:val="24"/>
           <w:szCs w:val="24"/>
         </w:rPr>
+        <w:t>Compose</w:t>
+      </w:r>
+      <w:proofErr w:type="spellEnd"/>
+      <w:r>
+        <w:rPr>
+          <w:rFonts w:ascii="Arial" w:hAnsi="Arial" w:cs="Arial"/>
+          <w:sz w:val="24"/>
+          <w:szCs w:val="24"/>
+        </w:rPr>
+        <w:t xml:space="preserve">, en escritorio. Añadir que ambos lenguajes son desarrollados por </w:t>
+      </w:r>
+      <w:r>
+        <w:rPr>
+          <w:rFonts w:ascii="Arial" w:hAnsi="Arial" w:cs="Arial"/>
+          <w:i/>
+          <w:iCs/>
+          <w:sz w:val="24"/>
+          <w:szCs w:val="24"/>
+        </w:rPr>
         <w:t>Google</w:t>
       </w:r>
       <w:r>
@@ -3927,7 +3949,7 @@
           <w:sz w:val="24"/>
           <w:szCs w:val="24"/>
         </w:rPr>
-        <w:t xml:space="preserve">Por otro lado, en cuánto a estética, actualmente la estética más común en la mayoría de lenguajes es </w:t>
+        <w:t xml:space="preserve">Por otro lado, en cuánto a estética, actualmente la más común en la mayoría de lenguajes es </w:t>
       </w:r>
       <w:r>
         <w:rPr>
@@ -4045,7 +4067,23 @@
           <w:sz w:val="24"/>
           <w:szCs w:val="24"/>
         </w:rPr>
-        <w:t>, utilizan dicha estética en todos sus componentes.</w:t>
+        <w:t xml:space="preserve">, </w:t>
+      </w:r>
+      <w:r>
+        <w:rPr>
+          <w:rFonts w:ascii="Arial" w:hAnsi="Arial" w:cs="Arial"/>
+          <w:sz w:val="24"/>
+          <w:szCs w:val="24"/>
+        </w:rPr>
+        <w:t xml:space="preserve">la </w:t>
+      </w:r>
+      <w:r>
+        <w:rPr>
+          <w:rFonts w:ascii="Arial" w:hAnsi="Arial" w:cs="Arial"/>
+          <w:sz w:val="24"/>
+          <w:szCs w:val="24"/>
+        </w:rPr>
+        <w:t>utilizan dicha en todos sus componentes.</w:t>
       </w:r>
     </w:p>
     <w:p>
@@ -4072,7 +4110,23 @@
           <w:sz w:val="24"/>
           <w:szCs w:val="24"/>
         </w:rPr>
-        <w:t>proyecto dentro de la empresa es sobre una aplicación móvil para pedir comida a domicilio de un restaurante vegano. Además, centrado en el ámbito empresarial, desarrollaré una aplicación TPV (Terminal de Punto de Venta) centrada para el uso de los camareros y una aplicación centrada en el administrador del restaurante para gestionar todos los datos del restaurante.</w:t>
+        <w:t xml:space="preserve">proyecto dentro de la empresa es sobre una aplicación móvil para pedir comida a domicilio de un restaurante vegano. Además, centrado en el ámbito empresarial, desarrollaré una aplicación TPV (Terminal de Punto de Venta) centrada para el uso de los camareros y una aplicación centrada en el administrador del restaurante para gestionar todos los datos del </w:t>
+      </w:r>
+      <w:r>
+        <w:rPr>
+          <w:rFonts w:ascii="Arial" w:hAnsi="Arial" w:cs="Arial"/>
+          <w:sz w:val="24"/>
+          <w:szCs w:val="24"/>
+        </w:rPr>
+        <w:t>mismo</w:t>
+      </w:r>
+      <w:r>
+        <w:rPr>
+          <w:rFonts w:ascii="Arial" w:hAnsi="Arial" w:cs="Arial"/>
+          <w:sz w:val="24"/>
+          <w:szCs w:val="24"/>
+        </w:rPr>
+        <w:t>.</w:t>
       </w:r>
       <w:r>
         <w:rPr>
@@ -4093,7 +4147,7 @@
         </w:rPr>
       </w:pPr>
       <w:bookmarkStart w:id="4" w:name="_Toc125550282"/>
-      <w:bookmarkStart w:id="5" w:name="_Toc131262093"/>
+      <w:bookmarkStart w:id="5" w:name="_Toc132103267"/>
       <w:r>
         <w:rPr>
           <w:rFonts w:ascii="Arial Black" w:hAnsi="Arial Black"/>
@@ -4760,7 +4814,7 @@
         </w:rPr>
       </w:pPr>
       <w:bookmarkStart w:id="6" w:name="_Toc125550283"/>
-      <w:bookmarkStart w:id="7" w:name="_Toc131262094"/>
+      <w:bookmarkStart w:id="7" w:name="_Toc132103268"/>
       <w:r>
         <w:rPr>
           <w:rFonts w:ascii="Arial Black" w:hAnsi="Arial Black"/>
@@ -4800,7 +4854,7 @@
         </w:rPr>
       </w:pPr>
       <w:bookmarkStart w:id="8" w:name="_Toc125550284"/>
-      <w:bookmarkStart w:id="9" w:name="_Toc131262095"/>
+      <w:bookmarkStart w:id="9" w:name="_Toc132103269"/>
       <w:r>
         <w:rPr>
           <w:rFonts w:ascii="Arial Black" w:hAnsi="Arial Black"/>
@@ -4820,7 +4874,7 @@
         </w:rPr>
       </w:pPr>
       <w:bookmarkStart w:id="10" w:name="_Toc125550285"/>
-      <w:bookmarkStart w:id="11" w:name="_Toc131262096"/>
+      <w:bookmarkStart w:id="11" w:name="_Toc132103270"/>
       <w:r>
         <w:rPr>
           <w:rFonts w:ascii="Arial Black" w:hAnsi="Arial Black" w:cs="Arial"/>
@@ -4844,6 +4898,7 @@
       <w:r>
         <w:rPr>
           <w:rFonts w:ascii="Arial" w:hAnsi="Arial" w:cs="Arial"/>
+          <w:noProof/>
           <w:sz w:val="24"/>
           <w:szCs w:val="24"/>
         </w:rPr>
@@ -4986,6 +5041,7 @@
       <w:r>
         <w:rPr>
           <w:rFonts w:ascii="Arial" w:hAnsi="Arial" w:cs="Arial"/>
+          <w:noProof/>
           <w:sz w:val="24"/>
           <w:szCs w:val="24"/>
         </w:rPr>
@@ -5163,6 +5219,7 @@
       <w:r>
         <w:rPr>
           <w:rFonts w:ascii="Arial" w:hAnsi="Arial" w:cs="Arial"/>
+          <w:noProof/>
           <w:sz w:val="24"/>
           <w:szCs w:val="24"/>
         </w:rPr>
@@ -5310,7 +5367,7 @@
           <w:rFonts w:ascii="Arial Black" w:hAnsi="Arial Black" w:cs="Arial"/>
         </w:rPr>
       </w:pPr>
-      <w:bookmarkStart w:id="13" w:name="_Toc131262097"/>
+      <w:bookmarkStart w:id="13" w:name="_Toc132103271"/>
       <w:r>
         <w:rPr>
           <w:rFonts w:ascii="Arial Black" w:hAnsi="Arial Black" w:cs="Arial"/>
@@ -5590,7 +5647,7 @@
         </w:rPr>
       </w:pPr>
       <w:bookmarkStart w:id="14" w:name="_Toc125550287"/>
-      <w:bookmarkStart w:id="15" w:name="_Toc131262098"/>
+      <w:bookmarkStart w:id="15" w:name="_Toc132103272"/>
       <w:r>
         <w:rPr>
           <w:rFonts w:ascii="Arial Black" w:hAnsi="Arial Black"/>
@@ -5664,7 +5721,7 @@
         </w:rPr>
       </w:pPr>
       <w:bookmarkStart w:id="16" w:name="_Toc125550288"/>
-      <w:bookmarkStart w:id="17" w:name="_Toc131262099"/>
+      <w:bookmarkStart w:id="17" w:name="_Toc132103273"/>
       <w:r>
         <w:rPr>
           <w:rFonts w:ascii="Arial Black" w:hAnsi="Arial Black"/>
@@ -5681,7 +5738,6 @@
         <w:ind w:firstLine="284"/>
         <w:jc w:val="both"/>
       </w:pPr>
-      <w:bookmarkStart w:id="18" w:name="_Toc131262100"/>
       <w:r>
         <w:rPr>
           <w:rFonts w:ascii="Arial" w:hAnsi="Arial" w:cs="Arial"/>
@@ -5723,15 +5779,7 @@
           <w:sz w:val="24"/>
           <w:szCs w:val="24"/>
         </w:rPr>
-        <w:t>Por otro lado, una ley que regula una parte de todos los servicios informáticos es la LOPD, es decir, la Ley Orgánica de Protección de Datos</w:t>
-      </w:r>
-      <w:r>
-        <w:rPr>
-          <w:rFonts w:ascii="Arial" w:hAnsi="Arial" w:cs="Arial"/>
-          <w:sz w:val="24"/>
-          <w:szCs w:val="24"/>
-        </w:rPr>
-        <w:t xml:space="preserve">, que puede ser leída </w:t>
+        <w:t xml:space="preserve">Por otro lado, una ley que regula una parte de todos los servicios informáticos es la LOPD, es decir, la Ley Orgánica de Protección de Datos, que puede ser leída </w:t>
       </w:r>
       <w:hyperlink r:id="rId17" w:history="1">
         <w:r>
@@ -5795,25 +5843,7 @@
             <w:sz w:val="24"/>
             <w:szCs w:val="24"/>
           </w:rPr>
-          <w:t>aq</w:t>
-        </w:r>
-        <w:r>
-          <w:rPr>
-            <w:rStyle w:val="Hipervnculo"/>
-            <w:rFonts w:ascii="Arial" w:hAnsi="Arial" w:cs="Arial"/>
-            <w:sz w:val="24"/>
-            <w:szCs w:val="24"/>
-          </w:rPr>
-          <w:t>u</w:t>
-        </w:r>
-        <w:r>
-          <w:rPr>
-            <w:rStyle w:val="Hipervnculo"/>
-            <w:rFonts w:ascii="Arial" w:hAnsi="Arial" w:cs="Arial"/>
-            <w:sz w:val="24"/>
-            <w:szCs w:val="24"/>
-          </w:rPr>
-          <w:t>í</w:t>
+          <w:t>aquí</w:t>
         </w:r>
       </w:hyperlink>
       <w:r>
@@ -5853,6 +5883,7 @@
           <w:rFonts w:ascii="Arial Black" w:hAnsi="Arial Black"/>
         </w:rPr>
       </w:pPr>
+      <w:bookmarkStart w:id="18" w:name="_Toc132103274"/>
       <w:r>
         <w:rPr>
           <w:rFonts w:ascii="Arial Black" w:hAnsi="Arial Black"/>
@@ -5952,7 +5983,7 @@
           <w:rFonts w:ascii="Arial Black" w:hAnsi="Arial Black"/>
         </w:rPr>
       </w:pPr>
-      <w:bookmarkStart w:id="19" w:name="_Toc131262101"/>
+      <w:bookmarkStart w:id="19" w:name="_Toc132103275"/>
       <w:r>
         <w:rPr>
           <w:rFonts w:ascii="Arial Black" w:hAnsi="Arial Black"/>
@@ -6094,7 +6125,7 @@
           <w:rFonts w:ascii="Arial Black" w:hAnsi="Arial Black"/>
         </w:rPr>
       </w:pPr>
-      <w:bookmarkStart w:id="20" w:name="_Toc131262102"/>
+      <w:bookmarkStart w:id="20" w:name="_Toc132103276"/>
       <w:r>
         <w:rPr>
           <w:rFonts w:ascii="Arial Black" w:hAnsi="Arial Black"/>
@@ -6188,7 +6219,7 @@
           <w:rFonts w:ascii="Arial Black" w:hAnsi="Arial Black"/>
         </w:rPr>
       </w:pPr>
-      <w:bookmarkStart w:id="21" w:name="_Toc131262103"/>
+      <w:bookmarkStart w:id="21" w:name="_Toc132103277"/>
       <w:r>
         <w:rPr>
           <w:rFonts w:ascii="Arial Black" w:hAnsi="Arial Black"/>
@@ -6207,7 +6238,7 @@
           <w:lang w:eastAsia="es-ES"/>
         </w:rPr>
       </w:pPr>
-      <w:bookmarkStart w:id="22" w:name="_Toc131262104"/>
+      <w:bookmarkStart w:id="22" w:name="_Toc132103278"/>
       <w:r>
         <w:rPr>
           <w:rFonts w:ascii="Arial Black" w:hAnsi="Arial Black"/>
@@ -6350,7 +6381,7 @@
           <w:rFonts w:ascii="Arial Black" w:hAnsi="Arial Black"/>
         </w:rPr>
       </w:pPr>
-      <w:bookmarkStart w:id="23" w:name="_Toc131262105"/>
+      <w:bookmarkStart w:id="23" w:name="_Toc132103279"/>
       <w:r>
         <w:rPr>
           <w:rFonts w:ascii="Arial Black" w:hAnsi="Arial Black"/>
@@ -6466,7 +6497,7 @@
           <w:rFonts w:ascii="Arial Black" w:hAnsi="Arial Black"/>
         </w:rPr>
       </w:pPr>
-      <w:bookmarkStart w:id="24" w:name="_Toc131262106"/>
+      <w:bookmarkStart w:id="24" w:name="_Toc132103280"/>
       <w:r>
         <w:rPr>
           <w:rFonts w:ascii="Arial Black" w:hAnsi="Arial Black"/>
@@ -7073,7 +7104,7 @@
           <w:rFonts w:ascii="Arial Black" w:hAnsi="Arial Black"/>
         </w:rPr>
       </w:pPr>
-      <w:bookmarkStart w:id="25" w:name="_Toc131262107"/>
+      <w:bookmarkStart w:id="25" w:name="_Toc132103281"/>
       <w:r>
         <w:rPr>
           <w:rFonts w:ascii="Arial Black" w:hAnsi="Arial Black"/>
@@ -7155,7 +7186,7 @@
           <w:rFonts w:ascii="Arial Black" w:hAnsi="Arial Black"/>
         </w:rPr>
       </w:pPr>
-      <w:bookmarkStart w:id="26" w:name="_Toc131262108"/>
+      <w:bookmarkStart w:id="26" w:name="_Toc132103282"/>
       <w:r>
         <w:rPr>
           <w:rFonts w:ascii="Arial Black" w:hAnsi="Arial Black"/>
@@ -7715,7 +7746,7 @@
           <w:rFonts w:ascii="Arial Black" w:hAnsi="Arial Black"/>
         </w:rPr>
       </w:pPr>
-      <w:bookmarkStart w:id="27" w:name="_Toc131262109"/>
+      <w:bookmarkStart w:id="27" w:name="_Toc132103283"/>
       <w:r>
         <w:rPr>
           <w:rFonts w:ascii="Arial Black" w:hAnsi="Arial Black"/>
@@ -7822,7 +7853,6 @@
         </w:rPr>
         <w:t>a empresa para observar, detenidamente, sus inconvenientes (debilidades y amenazas) y sus ventajas (amenazas y fortalezas).</w:t>
       </w:r>
-      <w:bookmarkStart w:id="28" w:name="_Toc131262110"/>
     </w:p>
     <w:p>
       <w:pPr>
@@ -7843,6 +7873,7 @@
           <w:rFonts w:ascii="Arial Black" w:hAnsi="Arial Black"/>
         </w:rPr>
       </w:pPr>
+      <w:bookmarkStart w:id="28" w:name="_Toc132103284"/>
       <w:r>
         <w:rPr>
           <w:rFonts w:ascii="Arial Black" w:hAnsi="Arial Black"/>
@@ -7859,7 +7890,7 @@
           <w:rFonts w:ascii="Arial Black" w:hAnsi="Arial Black"/>
         </w:rPr>
       </w:pPr>
-      <w:bookmarkStart w:id="29" w:name="_Toc131262111"/>
+      <w:bookmarkStart w:id="29" w:name="_Toc132103285"/>
       <w:r>
         <w:rPr>
           <w:rFonts w:ascii="Arial Black" w:hAnsi="Arial Black"/>
@@ -7952,7 +7983,7 @@
           <w:rFonts w:ascii="Arial Black" w:hAnsi="Arial Black"/>
         </w:rPr>
       </w:pPr>
-      <w:bookmarkStart w:id="30" w:name="_Toc131262112"/>
+      <w:bookmarkStart w:id="30" w:name="_Toc132103286"/>
       <w:r>
         <w:rPr>
           <w:rFonts w:ascii="Arial Black" w:hAnsi="Arial Black"/>
@@ -8022,7 +8053,7 @@
           <w:rFonts w:ascii="Arial Black" w:hAnsi="Arial Black"/>
         </w:rPr>
       </w:pPr>
-      <w:bookmarkStart w:id="31" w:name="_Toc131262113"/>
+      <w:bookmarkStart w:id="31" w:name="_Toc132103287"/>
       <w:r>
         <w:rPr>
           <w:rFonts w:ascii="Arial Black" w:hAnsi="Arial Black"/>
@@ -8146,7 +8177,7 @@
           <w:rFonts w:ascii="Arial Black" w:hAnsi="Arial Black"/>
         </w:rPr>
       </w:pPr>
-      <w:bookmarkStart w:id="32" w:name="_Toc131262114"/>
+      <w:bookmarkStart w:id="32" w:name="_Toc132103288"/>
       <w:r>
         <w:rPr>
           <w:rFonts w:ascii="Arial Black" w:hAnsi="Arial Black"/>
@@ -8255,7 +8286,7 @@
           <w:rFonts w:ascii="Arial Black" w:hAnsi="Arial Black"/>
         </w:rPr>
       </w:pPr>
-      <w:bookmarkStart w:id="33" w:name="_Toc131262115"/>
+      <w:bookmarkStart w:id="33" w:name="_Toc132103289"/>
       <w:r>
         <w:rPr>
           <w:rFonts w:ascii="Arial Black" w:hAnsi="Arial Black"/>
@@ -10248,7 +10279,7 @@
           <w:lang w:eastAsia="es-ES"/>
         </w:rPr>
       </w:pPr>
-      <w:bookmarkStart w:id="34" w:name="_Toc131262116"/>
+      <w:bookmarkStart w:id="34" w:name="_Toc132103290"/>
       <w:r>
         <w:rPr>
           <w:rFonts w:ascii="Arial Black" w:hAnsi="Arial Black"/>
@@ -10338,7 +10369,27 @@
           <w:szCs w:val="24"/>
           <w:lang w:eastAsia="es-ES"/>
         </w:rPr>
-        <w:t>tenemos la libertad de no pedir un préstamo bancario para comentar nuestra actividad. </w:t>
+        <w:t xml:space="preserve">tenemos la libertad de no pedir un préstamo bancario para </w:t>
+      </w:r>
+      <w:r>
+        <w:rPr>
+          <w:rFonts w:ascii="Arial" w:eastAsia="Times New Roman" w:hAnsi="Arial" w:cs="Arial"/>
+          <w:color w:val="000000"/>
+          <w:sz w:val="24"/>
+          <w:szCs w:val="24"/>
+          <w:lang w:eastAsia="es-ES"/>
+        </w:rPr>
+        <w:t>comenzar</w:t>
+      </w:r>
+      <w:r>
+        <w:rPr>
+          <w:rFonts w:ascii="Arial" w:eastAsia="Times New Roman" w:hAnsi="Arial" w:cs="Arial"/>
+          <w:color w:val="000000"/>
+          <w:sz w:val="24"/>
+          <w:szCs w:val="24"/>
+          <w:lang w:eastAsia="es-ES"/>
+        </w:rPr>
+        <w:t xml:space="preserve"> nuestra actividad. </w:t>
       </w:r>
     </w:p>
     <w:p>
@@ -10350,7 +10401,7 @@
           <w:lang w:eastAsia="es-ES"/>
         </w:rPr>
       </w:pPr>
-      <w:bookmarkStart w:id="35" w:name="_Toc131262117"/>
+      <w:bookmarkStart w:id="35" w:name="_Toc132103291"/>
       <w:r>
         <w:rPr>
           <w:rFonts w:ascii="Arial Black" w:hAnsi="Arial Black"/>
@@ -10408,7 +10459,7 @@
           <w:rFonts w:ascii="Arial Black" w:hAnsi="Arial Black"/>
         </w:rPr>
       </w:pPr>
-      <w:bookmarkStart w:id="36" w:name="_Toc131262118"/>
+      <w:bookmarkStart w:id="36" w:name="_Toc132103292"/>
       <w:r>
         <w:rPr>
           <w:rFonts w:ascii="Arial Black" w:hAnsi="Arial Black"/>
@@ -11181,7 +11232,7 @@
           <w:rFonts w:ascii="Arial Black" w:hAnsi="Arial Black"/>
         </w:rPr>
       </w:pPr>
-      <w:bookmarkStart w:id="37" w:name="_Toc131262119"/>
+      <w:bookmarkStart w:id="37" w:name="_Toc132103293"/>
       <w:r>
         <w:rPr>
           <w:rFonts w:ascii="Arial Black" w:hAnsi="Arial Black"/>
@@ -11231,11 +11282,10 @@
         <w:rPr>
           <w:noProof/>
         </w:rPr>
-        <w:lastRenderedPageBreak/>
         <w:drawing>
-          <wp:inline distT="0" distB="0" distL="0" distR="0" wp14:anchorId="5CE6F4EC" wp14:editId="234EDDE6">
-            <wp:extent cx="4572000" cy="2743200"/>
-            <wp:effectExtent l="0" t="0" r="0" b="0"/>
+          <wp:inline distT="0" distB="0" distL="0" distR="0" wp14:anchorId="5CE6F4EC" wp14:editId="65AD3562">
+            <wp:extent cx="4142509" cy="2424546"/>
+            <wp:effectExtent l="0" t="0" r="10795" b="13970"/>
             <wp:docPr id="3" name="Gráfico 3">
               <a:extLst xmlns:a="http://schemas.openxmlformats.org/drawingml/2006/main">
                 <a:ext uri="{FF2B5EF4-FFF2-40B4-BE49-F238E27FC236}">
@@ -11274,6 +11324,7 @@
           <w:szCs w:val="24"/>
           <w:lang w:eastAsia="es-ES"/>
         </w:rPr>
+        <w:lastRenderedPageBreak/>
         <w:t>Como se puede observar en el anterior gráfico, nuestro punto muerto se encuentra entre el quinto y sexto mes, debido a que en esa fecha se realiza el segundo pago del proyecto. A partir del sexto mes, todos los ingresos pasan a ser ingresos netos.</w:t>
       </w:r>
     </w:p>
@@ -11285,7 +11336,7 @@
           <w:rFonts w:ascii="Arial Black" w:hAnsi="Arial Black"/>
         </w:rPr>
       </w:pPr>
-      <w:bookmarkStart w:id="38" w:name="_Toc131262120"/>
+      <w:bookmarkStart w:id="38" w:name="_Toc132103294"/>
       <w:r>
         <w:rPr>
           <w:rFonts w:ascii="Arial Black" w:hAnsi="Arial Black"/>
@@ -11796,15 +11847,7 @@
                 <w:sz w:val="24"/>
                 <w:szCs w:val="24"/>
               </w:rPr>
-              <w:t>→</w:t>
-            </w:r>
-            <w:r>
-              <w:rPr>
-                <w:rFonts w:ascii="Arial" w:eastAsia="Calibri" w:hAnsi="Arial" w:cs="Arial"/>
-                <w:sz w:val="24"/>
-                <w:szCs w:val="24"/>
-              </w:rPr>
-              <w:t xml:space="preserve"> Hacienda autonómica</w:t>
+              <w:t>→ Hacienda autonómica</w:t>
             </w:r>
           </w:p>
         </w:tc>
@@ -12321,7 +12364,6 @@
                   <w14:round/>
                 </w14:textOutline>
               </w:rPr>
-              <w:lastRenderedPageBreak/>
               <w:t xml:space="preserve"> </w:t>
             </w:r>
             <w:r>

</xml_diff>